<commit_message>
Agora sim com os designed patters feitos
</commit_message>
<xml_diff>
--- a/Project_Management/team_member_3/patterns_team_member3.docx
+++ b/Project_Management/team_member_3/patterns_team_member3.docx
@@ -103,12 +103,13 @@
       </w:pPr>
       <w:r>
         <w:rPr>
+          <w:noProof/>
           <w:sz w:val="28"/>
           <w:szCs w:val="28"/>
           <w:u w:val="single"/>
         </w:rPr>
         <w:drawing>
-          <wp:anchor distT="0" distB="0" distL="114300" distR="114300" simplePos="0" relativeHeight="251658240" behindDoc="1" locked="0" layoutInCell="1" allowOverlap="1" wp14:anchorId="44633470" wp14:editId="1179025C">
+          <wp:anchor distT="0" distB="0" distL="114300" distR="114300" simplePos="0" relativeHeight="251658240" behindDoc="1" locked="0" layoutInCell="1" allowOverlap="1" wp14:anchorId="44633470" wp14:editId="7228BF15">
             <wp:simplePos x="0" y="0"/>
             <wp:positionH relativeFrom="column">
               <wp:posOffset>114935</wp:posOffset>
@@ -706,16 +707,7 @@
           <w:szCs w:val="28"/>
           <w:lang w:eastAsia="en-US"/>
         </w:rPr>
-        <w:t>Default</w:t>
-      </w:r>
-      <w:r>
-        <w:rPr>
-          <w:rFonts w:asciiTheme="minorHAnsi" w:eastAsiaTheme="minorHAnsi" w:hAnsiTheme="minorHAnsi" w:cstheme="minorBidi"/>
-          <w:sz w:val="28"/>
-          <w:szCs w:val="28"/>
-          <w:lang w:eastAsia="en-US"/>
-        </w:rPr>
-        <w:t>NumberRule</w:t>
+        <w:t>DefaultNumberRule</w:t>
       </w:r>
       <w:proofErr w:type="spellEnd"/>
     </w:p>
@@ -857,25 +849,7 @@
           <w:szCs w:val="28"/>
           <w:lang w:eastAsia="en-US"/>
         </w:rPr>
-        <w:t>D</w:t>
-      </w:r>
-      <w:r>
-        <w:rPr>
-          <w:rFonts w:asciiTheme="minorHAnsi" w:eastAsiaTheme="minorHAnsi" w:hAnsiTheme="minorHAnsi" w:cstheme="minorBidi"/>
-          <w:sz w:val="28"/>
-          <w:szCs w:val="28"/>
-          <w:lang w:eastAsia="en-US"/>
-        </w:rPr>
-        <w:t>ual</w:t>
-      </w:r>
-      <w:r>
-        <w:rPr>
-          <w:rFonts w:asciiTheme="minorHAnsi" w:eastAsiaTheme="minorHAnsi" w:hAnsiTheme="minorHAnsi" w:cstheme="minorBidi"/>
-          <w:sz w:val="28"/>
-          <w:szCs w:val="28"/>
-          <w:lang w:eastAsia="en-US"/>
-        </w:rPr>
-        <w:t>NumberRule</w:t>
+        <w:t>DualNumberRule</w:t>
       </w:r>
       <w:proofErr w:type="spellEnd"/>
     </w:p>
@@ -1017,16 +991,7 @@
           <w:szCs w:val="28"/>
           <w:lang w:eastAsia="en-US"/>
         </w:rPr>
-        <w:t>Plural</w:t>
-      </w:r>
-      <w:r>
-        <w:rPr>
-          <w:rFonts w:asciiTheme="minorHAnsi" w:eastAsiaTheme="minorHAnsi" w:hAnsiTheme="minorHAnsi" w:cstheme="minorBidi"/>
-          <w:sz w:val="28"/>
-          <w:szCs w:val="28"/>
-          <w:lang w:eastAsia="en-US"/>
-        </w:rPr>
-        <w:t>NumberRule</w:t>
+        <w:t>PluralNumberRule</w:t>
       </w:r>
       <w:proofErr w:type="spellEnd"/>
     </w:p>
@@ -1168,16 +1133,7 @@
           <w:szCs w:val="28"/>
           <w:lang w:eastAsia="en-US"/>
         </w:rPr>
-        <w:t>Other</w:t>
-      </w:r>
-      <w:r>
-        <w:rPr>
-          <w:rFonts w:asciiTheme="minorHAnsi" w:eastAsiaTheme="minorHAnsi" w:hAnsiTheme="minorHAnsi" w:cstheme="minorBidi"/>
-          <w:sz w:val="28"/>
-          <w:szCs w:val="28"/>
-          <w:lang w:eastAsia="en-US"/>
-        </w:rPr>
-        <w:t>NumberRule</w:t>
+        <w:t>OtherNumberRule</w:t>
       </w:r>
       <w:proofErr w:type="spellEnd"/>
     </w:p>
@@ -1239,12 +1195,13 @@
       <w:r>
         <w:rPr>
           <w:rFonts w:asciiTheme="minorHAnsi" w:eastAsiaTheme="minorHAnsi" w:hAnsiTheme="minorHAnsi" w:cstheme="minorBidi"/>
+          <w:noProof/>
           <w:sz w:val="28"/>
           <w:szCs w:val="28"/>
           <w:lang w:eastAsia="en-US"/>
         </w:rPr>
         <w:drawing>
-          <wp:anchor distT="0" distB="0" distL="114300" distR="114300" simplePos="0" relativeHeight="251659264" behindDoc="1" locked="0" layoutInCell="1" allowOverlap="1" wp14:anchorId="16125A81" wp14:editId="421A9954">
+          <wp:anchor distT="0" distB="0" distL="114300" distR="114300" simplePos="0" relativeHeight="251659264" behindDoc="1" locked="0" layoutInCell="1" allowOverlap="1" wp14:anchorId="16125A81" wp14:editId="6009C71E">
             <wp:simplePos x="0" y="0"/>
             <wp:positionH relativeFrom="margin">
               <wp:align>center</wp:align>
@@ -1323,13 +1280,14 @@
       <w:r>
         <w:rPr>
           <w:rFonts w:asciiTheme="minorHAnsi" w:eastAsiaTheme="minorHAnsi" w:hAnsiTheme="minorHAnsi" w:cstheme="minorBidi"/>
+          <w:noProof/>
           <w:sz w:val="28"/>
           <w:szCs w:val="28"/>
           <w:lang w:eastAsia="en-US"/>
         </w:rPr>
         <w:lastRenderedPageBreak/>
         <w:drawing>
-          <wp:anchor distT="0" distB="0" distL="114300" distR="114300" simplePos="0" relativeHeight="251660288" behindDoc="1" locked="0" layoutInCell="1" allowOverlap="1" wp14:anchorId="5F8D0D18" wp14:editId="779187E5">
+          <wp:anchor distT="0" distB="0" distL="114300" distR="114300" simplePos="0" relativeHeight="251660288" behindDoc="1" locked="0" layoutInCell="1" allowOverlap="1" wp14:anchorId="5F8D0D18" wp14:editId="4740787E">
             <wp:simplePos x="0" y="0"/>
             <wp:positionH relativeFrom="column">
               <wp:posOffset>2696210</wp:posOffset>
@@ -1439,11 +1397,12 @@
       </w:pPr>
       <w:r>
         <w:rPr>
+          <w:noProof/>
           <w:sz w:val="28"/>
           <w:szCs w:val="28"/>
         </w:rPr>
         <w:drawing>
-          <wp:anchor distT="0" distB="0" distL="114300" distR="114300" simplePos="0" relativeHeight="251661312" behindDoc="1" locked="0" layoutInCell="1" allowOverlap="1" wp14:anchorId="3A9564B8" wp14:editId="0CA21C0B">
+          <wp:anchor distT="0" distB="0" distL="114300" distR="114300" simplePos="0" relativeHeight="251661312" behindDoc="1" locked="0" layoutInCell="1" allowOverlap="1" wp14:anchorId="3A9564B8" wp14:editId="294AF203">
             <wp:simplePos x="0" y="0"/>
             <wp:positionH relativeFrom="page">
               <wp:posOffset>367114</wp:posOffset>
@@ -1896,7 +1855,6 @@
         </w:rPr>
         <w:t xml:space="preserve">5 </w:t>
       </w:r>
-      <w:proofErr w:type="gramStart"/>
       <w:r>
         <w:rPr>
           <w:sz w:val="28"/>
@@ -1916,9 +1874,88 @@
           <w:sz w:val="28"/>
           <w:szCs w:val="28"/>
         </w:rPr>
-        <w:t xml:space="preserve"> :</w:t>
-      </w:r>
-      <w:proofErr w:type="gramEnd"/>
+        <w:t xml:space="preserve"> : “</w:t>
+      </w:r>
+      <w:proofErr w:type="spellStart"/>
+      <w:r>
+        <w:rPr>
+          <w:sz w:val="28"/>
+          <w:szCs w:val="28"/>
+        </w:rPr>
+        <w:t>ZeroOneNumberRule</w:t>
+      </w:r>
+      <w:proofErr w:type="spellEnd"/>
+      <w:r>
+        <w:rPr>
+          <w:sz w:val="28"/>
+          <w:szCs w:val="28"/>
+        </w:rPr>
+        <w:t>”, “</w:t>
+      </w:r>
+      <w:proofErr w:type="spellStart"/>
+      <w:r>
+        <w:rPr>
+          <w:sz w:val="28"/>
+          <w:szCs w:val="28"/>
+        </w:rPr>
+        <w:t>PluralNumberRule</w:t>
+      </w:r>
+      <w:proofErr w:type="spellEnd"/>
+      <w:r>
+        <w:rPr>
+          <w:sz w:val="28"/>
+          <w:szCs w:val="28"/>
+        </w:rPr>
+        <w:t>”,”</w:t>
+      </w:r>
+      <w:r>
+        <w:rPr>
+          <w:sz w:val="28"/>
+          <w:szCs w:val="28"/>
+        </w:rPr>
+        <w:t xml:space="preserve"> </w:t>
+      </w:r>
+      <w:proofErr w:type="spellStart"/>
+      <w:r>
+        <w:rPr>
+          <w:sz w:val="28"/>
+          <w:szCs w:val="28"/>
+        </w:rPr>
+        <w:t>DualNumberRule</w:t>
+      </w:r>
+      <w:proofErr w:type="spellEnd"/>
+      <w:r>
+        <w:rPr>
+          <w:sz w:val="28"/>
+          <w:szCs w:val="28"/>
+        </w:rPr>
+        <w:t>”, “</w:t>
+      </w:r>
+      <w:proofErr w:type="spellStart"/>
+      <w:r>
+        <w:rPr>
+          <w:sz w:val="28"/>
+          <w:szCs w:val="28"/>
+        </w:rPr>
+        <w:t>DefaultNumberRule</w:t>
+      </w:r>
+      <w:proofErr w:type="spellEnd"/>
+      <w:r>
+        <w:rPr>
+          <w:sz w:val="28"/>
+          <w:szCs w:val="28"/>
+        </w:rPr>
+        <w:t xml:space="preserve">” </w:t>
+      </w:r>
+      <w:proofErr w:type="spellStart"/>
+      <w:r>
+        <w:rPr>
+          <w:sz w:val="28"/>
+          <w:szCs w:val="28"/>
+        </w:rPr>
+        <w:t>and</w:t>
+      </w:r>
+      <w:proofErr w:type="spellEnd"/>
       <w:r>
         <w:rPr>
           <w:sz w:val="28"/>
@@ -1932,84 +1969,1016 @@
           <w:sz w:val="28"/>
           <w:szCs w:val="28"/>
         </w:rPr>
-        <w:t>ZeroOneNumberRule</w:t>
-      </w:r>
-      <w:proofErr w:type="spellEnd"/>
-      <w:r>
-        <w:rPr>
-          <w:sz w:val="28"/>
-          <w:szCs w:val="28"/>
-        </w:rPr>
-        <w:t>”, “</w:t>
-      </w:r>
-      <w:proofErr w:type="spellStart"/>
-      <w:r>
-        <w:rPr>
-          <w:sz w:val="28"/>
-          <w:szCs w:val="28"/>
-        </w:rPr>
-        <w:t>PluralNumberRule</w:t>
-      </w:r>
-      <w:proofErr w:type="spellEnd"/>
-      <w:r>
-        <w:rPr>
-          <w:sz w:val="28"/>
-          <w:szCs w:val="28"/>
-        </w:rPr>
-        <w:t>”,”</w:t>
-      </w:r>
-      <w:r>
-        <w:rPr>
-          <w:sz w:val="28"/>
-          <w:szCs w:val="28"/>
-        </w:rPr>
-        <w:t xml:space="preserve"> </w:t>
-      </w:r>
-      <w:proofErr w:type="spellStart"/>
-      <w:r>
-        <w:rPr>
-          <w:sz w:val="28"/>
-          <w:szCs w:val="28"/>
-        </w:rPr>
-        <w:t>Dual</w:t>
-      </w:r>
-      <w:r>
-        <w:rPr>
-          <w:sz w:val="28"/>
-          <w:szCs w:val="28"/>
-        </w:rPr>
-        <w:t>NumberRule</w:t>
-      </w:r>
-      <w:proofErr w:type="spellEnd"/>
-      <w:r>
-        <w:rPr>
-          <w:sz w:val="28"/>
-          <w:szCs w:val="28"/>
-        </w:rPr>
-        <w:t>”, “</w:t>
-      </w:r>
-      <w:proofErr w:type="spellStart"/>
-      <w:r>
-        <w:rPr>
-          <w:sz w:val="28"/>
-          <w:szCs w:val="28"/>
-        </w:rPr>
-        <w:t>Default</w:t>
-      </w:r>
-      <w:r>
-        <w:rPr>
-          <w:sz w:val="28"/>
-          <w:szCs w:val="28"/>
-        </w:rPr>
-        <w:t>NumberRule</w:t>
-      </w:r>
-      <w:proofErr w:type="spellEnd"/>
-      <w:r>
-        <w:rPr>
-          <w:sz w:val="28"/>
-          <w:szCs w:val="28"/>
-        </w:rPr>
-        <w:t xml:space="preserve">” </w:t>
+        <w:t>OtherNumberRule</w:t>
+      </w:r>
+      <w:proofErr w:type="spellEnd"/>
+      <w:r>
+        <w:rPr>
+          <w:sz w:val="28"/>
+          <w:szCs w:val="28"/>
+        </w:rPr>
+        <w:t>”</w:t>
+      </w:r>
+      <w:r>
+        <w:rPr>
+          <w:sz w:val="28"/>
+          <w:szCs w:val="28"/>
+        </w:rPr>
+        <w:t>.</w:t>
+      </w:r>
+      <w:r>
+        <w:rPr>
+          <w:sz w:val="28"/>
+          <w:szCs w:val="28"/>
+        </w:rPr>
+        <w:t xml:space="preserve"> </w:t>
+      </w:r>
+    </w:p>
+    <w:p>
+      <w:pPr>
+        <w:rPr>
+          <w:sz w:val="28"/>
+          <w:szCs w:val="28"/>
+        </w:rPr>
+      </w:pPr>
+    </w:p>
+    <w:p>
+      <w:pPr>
+        <w:pStyle w:val="PargrafodaLista"/>
+        <w:numPr>
+          <w:ilvl w:val="0"/>
+          <w:numId w:val="1"/>
+        </w:numPr>
+        <w:rPr>
+          <w:sz w:val="28"/>
+          <w:szCs w:val="28"/>
+        </w:rPr>
+      </w:pPr>
+      <w:proofErr w:type="spellStart"/>
+      <w:r>
+        <w:rPr>
+          <w:sz w:val="28"/>
+          <w:szCs w:val="28"/>
+        </w:rPr>
+        <w:t>Factory</w:t>
+      </w:r>
+      <w:proofErr w:type="spellEnd"/>
+      <w:r>
+        <w:rPr>
+          <w:sz w:val="28"/>
+          <w:szCs w:val="28"/>
+        </w:rPr>
+        <w:t xml:space="preserve"> </w:t>
+      </w:r>
+      <w:proofErr w:type="spellStart"/>
+      <w:r>
+        <w:rPr>
+          <w:sz w:val="28"/>
+          <w:szCs w:val="28"/>
+        </w:rPr>
+        <w:t>Method</w:t>
+      </w:r>
+      <w:proofErr w:type="spellEnd"/>
+      <w:r>
+        <w:rPr>
+          <w:sz w:val="28"/>
+          <w:szCs w:val="28"/>
+        </w:rPr>
+        <w:t>:</w:t>
+      </w:r>
+    </w:p>
+    <w:p>
+      <w:pPr>
+        <w:pStyle w:val="PargrafodaLista"/>
+        <w:rPr>
+          <w:sz w:val="28"/>
+          <w:szCs w:val="28"/>
+          <w:u w:val="single"/>
+        </w:rPr>
+      </w:pPr>
+      <w:r>
+        <w:rPr>
+          <w:sz w:val="28"/>
+          <w:szCs w:val="28"/>
+          <w:u w:val="single"/>
+        </w:rPr>
+        <w:drawing>
+          <wp:anchor distT="0" distB="0" distL="114300" distR="114300" simplePos="0" relativeHeight="251664384" behindDoc="1" locked="0" layoutInCell="1" allowOverlap="1" wp14:anchorId="72760519" wp14:editId="61F0971B">
+            <wp:simplePos x="0" y="0"/>
+            <wp:positionH relativeFrom="column">
+              <wp:posOffset>709930</wp:posOffset>
+            </wp:positionH>
+            <wp:positionV relativeFrom="paragraph">
+              <wp:posOffset>430530</wp:posOffset>
+            </wp:positionV>
+            <wp:extent cx="4067175" cy="2529205"/>
+            <wp:effectExtent l="0" t="0" r="9525" b="4445"/>
+            <wp:wrapTight wrapText="bothSides">
+              <wp:wrapPolygon edited="0">
+                <wp:start x="0" y="0"/>
+                <wp:lineTo x="0" y="21475"/>
+                <wp:lineTo x="21549" y="21475"/>
+                <wp:lineTo x="21549" y="0"/>
+                <wp:lineTo x="0" y="0"/>
+              </wp:wrapPolygon>
+            </wp:wrapTight>
+            <wp:docPr id="1077004035" name="Imagem 1" descr="Uma imagem com diagrama, texto, file, Esquema&#10;&#10;Descrição gerada automaticamente"/>
+            <wp:cNvGraphicFramePr>
+              <a:graphicFrameLocks xmlns:a="http://schemas.openxmlformats.org/drawingml/2006/main" noChangeAspect="1"/>
+            </wp:cNvGraphicFramePr>
+            <a:graphic xmlns:a="http://schemas.openxmlformats.org/drawingml/2006/main">
+              <a:graphicData uri="http://schemas.openxmlformats.org/drawingml/2006/picture">
+                <pic:pic xmlns:pic="http://schemas.openxmlformats.org/drawingml/2006/picture">
+                  <pic:nvPicPr>
+                    <pic:cNvPr id="1077004035" name="Imagem 1" descr="Uma imagem com diagrama, texto, file, Esquema&#10;&#10;Descrição gerada automaticamente"/>
+                    <pic:cNvPicPr/>
+                  </pic:nvPicPr>
+                  <pic:blipFill>
+                    <a:blip r:embed="rId9" cstate="print">
+                      <a:extLst>
+                        <a:ext uri="{28A0092B-C50C-407E-A947-70E740481C1C}">
+                          <a14:useLocalDpi xmlns:a14="http://schemas.microsoft.com/office/drawing/2010/main" val="0"/>
+                        </a:ext>
+                      </a:extLst>
+                    </a:blip>
+                    <a:stretch>
+                      <a:fillRect/>
+                    </a:stretch>
+                  </pic:blipFill>
+                  <pic:spPr>
+                    <a:xfrm>
+                      <a:off x="0" y="0"/>
+                      <a:ext cx="4067175" cy="2529205"/>
+                    </a:xfrm>
+                    <a:prstGeom prst="rect">
+                      <a:avLst/>
+                    </a:prstGeom>
+                  </pic:spPr>
+                </pic:pic>
+              </a:graphicData>
+            </a:graphic>
+            <wp14:sizeRelH relativeFrom="page">
+              <wp14:pctWidth>0</wp14:pctWidth>
+            </wp14:sizeRelH>
+            <wp14:sizeRelV relativeFrom="page">
+              <wp14:pctHeight>0</wp14:pctHeight>
+            </wp14:sizeRelV>
+          </wp:anchor>
+        </w:drawing>
+      </w:r>
+      <w:proofErr w:type="spellStart"/>
+      <w:r>
+        <w:rPr>
+          <w:sz w:val="28"/>
+          <w:szCs w:val="28"/>
+          <w:u w:val="single"/>
+        </w:rPr>
+        <w:t>Diagram</w:t>
+      </w:r>
+      <w:proofErr w:type="spellEnd"/>
+      <w:r>
+        <w:rPr>
+          <w:sz w:val="28"/>
+          <w:szCs w:val="28"/>
+          <w:u w:val="single"/>
+        </w:rPr>
+        <w:t xml:space="preserve">: </w:t>
+      </w:r>
+    </w:p>
+    <w:p>
+      <w:pPr>
+        <w:rPr>
+          <w:sz w:val="28"/>
+          <w:szCs w:val="28"/>
+        </w:rPr>
+      </w:pPr>
+      <w:proofErr w:type="spellStart"/>
+      <w:r>
+        <w:rPr>
+          <w:sz w:val="28"/>
+          <w:szCs w:val="28"/>
+        </w:rPr>
+        <w:lastRenderedPageBreak/>
+        <w:t>Localiza</w:t>
+      </w:r>
+      <w:r>
+        <w:rPr>
+          <w:sz w:val="28"/>
+          <w:szCs w:val="28"/>
+        </w:rPr>
+        <w:t>tion</w:t>
+      </w:r>
+      <w:proofErr w:type="spellEnd"/>
+      <w:r>
+        <w:rPr>
+          <w:sz w:val="28"/>
+          <w:szCs w:val="28"/>
+        </w:rPr>
+        <w:t xml:space="preserve"> </w:t>
+      </w:r>
+      <w:proofErr w:type="spellStart"/>
+      <w:r>
+        <w:rPr>
+          <w:sz w:val="28"/>
+          <w:szCs w:val="28"/>
+        </w:rPr>
+        <w:t>of</w:t>
+      </w:r>
+      <w:proofErr w:type="spellEnd"/>
+      <w:r>
+        <w:rPr>
+          <w:sz w:val="28"/>
+          <w:szCs w:val="28"/>
+        </w:rPr>
+        <w:t xml:space="preserve"> </w:t>
+      </w:r>
+      <w:proofErr w:type="spellStart"/>
+      <w:r>
+        <w:rPr>
+          <w:sz w:val="28"/>
+          <w:szCs w:val="28"/>
+        </w:rPr>
+        <w:t>the</w:t>
+      </w:r>
+      <w:proofErr w:type="spellEnd"/>
+      <w:r>
+        <w:rPr>
+          <w:sz w:val="28"/>
+          <w:szCs w:val="28"/>
+        </w:rPr>
+        <w:t xml:space="preserve"> interface:</w:t>
+      </w:r>
+      <w:r>
+        <w:rPr>
+          <w:sz w:val="28"/>
+          <w:szCs w:val="28"/>
+        </w:rPr>
+        <w:t xml:space="preserve"> </w:t>
+      </w:r>
+      <w:proofErr w:type="spellStart"/>
+      <w:r>
+        <w:rPr>
+          <w:sz w:val="28"/>
+          <w:szCs w:val="28"/>
+        </w:rPr>
+        <w:t>src</w:t>
+      </w:r>
+      <w:proofErr w:type="spellEnd"/>
+      <w:r>
+        <w:rPr>
+          <w:sz w:val="28"/>
+          <w:szCs w:val="28"/>
+        </w:rPr>
+        <w:t xml:space="preserve">&gt; net&gt; </w:t>
+      </w:r>
+      <w:proofErr w:type="spellStart"/>
+      <w:r>
+        <w:rPr>
+          <w:sz w:val="28"/>
+          <w:szCs w:val="28"/>
+        </w:rPr>
+        <w:t>sf</w:t>
+      </w:r>
+      <w:proofErr w:type="spellEnd"/>
+      <w:r>
+        <w:rPr>
+          <w:sz w:val="28"/>
+          <w:szCs w:val="28"/>
+        </w:rPr>
+        <w:t xml:space="preserve">&gt; </w:t>
+      </w:r>
+      <w:proofErr w:type="spellStart"/>
+      <w:r>
+        <w:rPr>
+          <w:sz w:val="28"/>
+          <w:szCs w:val="28"/>
+        </w:rPr>
+        <w:t>freecol</w:t>
+      </w:r>
+      <w:proofErr w:type="spellEnd"/>
+      <w:r>
+        <w:rPr>
+          <w:sz w:val="28"/>
+          <w:szCs w:val="28"/>
+        </w:rPr>
+        <w:t>&gt;server&gt;</w:t>
+      </w:r>
+      <w:proofErr w:type="spellStart"/>
+      <w:r>
+        <w:rPr>
+          <w:sz w:val="28"/>
+          <w:szCs w:val="28"/>
+        </w:rPr>
+        <w:t>model</w:t>
+      </w:r>
+      <w:proofErr w:type="spellEnd"/>
+      <w:r>
+        <w:rPr>
+          <w:sz w:val="28"/>
+          <w:szCs w:val="28"/>
+        </w:rPr>
+        <w:t xml:space="preserve">&gt; </w:t>
+      </w:r>
+      <w:proofErr w:type="spellStart"/>
+      <w:r>
+        <w:rPr>
+          <w:sz w:val="28"/>
+          <w:szCs w:val="28"/>
+        </w:rPr>
+        <w:t>TurnTaker</w:t>
+      </w:r>
+      <w:proofErr w:type="spellEnd"/>
+    </w:p>
+    <w:p>
+      <w:pPr>
+        <w:rPr>
+          <w:sz w:val="28"/>
+          <w:szCs w:val="28"/>
+        </w:rPr>
+      </w:pPr>
+      <w:proofErr w:type="spellStart"/>
+      <w:r>
+        <w:rPr>
+          <w:sz w:val="28"/>
+          <w:szCs w:val="28"/>
+        </w:rPr>
+        <w:t>Code</w:t>
+      </w:r>
+      <w:proofErr w:type="spellEnd"/>
+      <w:r>
+        <w:rPr>
+          <w:sz w:val="28"/>
+          <w:szCs w:val="28"/>
+        </w:rPr>
+        <w:t>:</w:t>
+      </w:r>
+    </w:p>
+    <w:p>
+      <w:pPr>
+        <w:rPr>
+          <w:sz w:val="28"/>
+          <w:szCs w:val="28"/>
+        </w:rPr>
+      </w:pPr>
+      <w:r>
+        <w:rPr>
+          <w:sz w:val="28"/>
+          <w:szCs w:val="28"/>
+        </w:rPr>
+        <w:drawing>
+          <wp:anchor distT="0" distB="0" distL="114300" distR="114300" simplePos="0" relativeHeight="251662336" behindDoc="1" locked="0" layoutInCell="1" allowOverlap="1" wp14:anchorId="7152886A" wp14:editId="40219358">
+            <wp:simplePos x="0" y="0"/>
+            <wp:positionH relativeFrom="margin">
+              <wp:align>center</wp:align>
+            </wp:positionH>
+            <wp:positionV relativeFrom="paragraph">
+              <wp:posOffset>-27197</wp:posOffset>
+            </wp:positionV>
+            <wp:extent cx="3825875" cy="2211070"/>
+            <wp:effectExtent l="0" t="0" r="3175" b="0"/>
+            <wp:wrapTight wrapText="bothSides">
+              <wp:wrapPolygon edited="0">
+                <wp:start x="0" y="0"/>
+                <wp:lineTo x="0" y="21401"/>
+                <wp:lineTo x="21510" y="21401"/>
+                <wp:lineTo x="21510" y="0"/>
+                <wp:lineTo x="0" y="0"/>
+              </wp:wrapPolygon>
+            </wp:wrapTight>
+            <wp:docPr id="2057083238" name="Imagem 1" descr="Uma imagem com texto, captura de ecrã, software, ecrã&#10;&#10;Descrição gerada automaticamente"/>
+            <wp:cNvGraphicFramePr>
+              <a:graphicFrameLocks xmlns:a="http://schemas.openxmlformats.org/drawingml/2006/main" noChangeAspect="1"/>
+            </wp:cNvGraphicFramePr>
+            <a:graphic xmlns:a="http://schemas.openxmlformats.org/drawingml/2006/main">
+              <a:graphicData uri="http://schemas.openxmlformats.org/drawingml/2006/picture">
+                <pic:pic xmlns:pic="http://schemas.openxmlformats.org/drawingml/2006/picture">
+                  <pic:nvPicPr>
+                    <pic:cNvPr id="2057083238" name="Imagem 1" descr="Uma imagem com texto, captura de ecrã, software, ecrã&#10;&#10;Descrição gerada automaticamente"/>
+                    <pic:cNvPicPr/>
+                  </pic:nvPicPr>
+                  <pic:blipFill>
+                    <a:blip r:embed="rId10" cstate="print">
+                      <a:extLst>
+                        <a:ext uri="{28A0092B-C50C-407E-A947-70E740481C1C}">
+                          <a14:useLocalDpi xmlns:a14="http://schemas.microsoft.com/office/drawing/2010/main" val="0"/>
+                        </a:ext>
+                      </a:extLst>
+                    </a:blip>
+                    <a:stretch>
+                      <a:fillRect/>
+                    </a:stretch>
+                  </pic:blipFill>
+                  <pic:spPr>
+                    <a:xfrm>
+                      <a:off x="0" y="0"/>
+                      <a:ext cx="3825875" cy="2211070"/>
+                    </a:xfrm>
+                    <a:prstGeom prst="rect">
+                      <a:avLst/>
+                    </a:prstGeom>
+                  </pic:spPr>
+                </pic:pic>
+              </a:graphicData>
+            </a:graphic>
+            <wp14:sizeRelH relativeFrom="page">
+              <wp14:pctWidth>0</wp14:pctWidth>
+            </wp14:sizeRelH>
+            <wp14:sizeRelV relativeFrom="page">
+              <wp14:pctHeight>0</wp14:pctHeight>
+            </wp14:sizeRelV>
+          </wp:anchor>
+        </w:drawing>
+      </w:r>
+    </w:p>
+    <w:p>
+      <w:pPr>
+        <w:rPr>
+          <w:sz w:val="28"/>
+          <w:szCs w:val="28"/>
+        </w:rPr>
+      </w:pPr>
+    </w:p>
+    <w:p>
+      <w:pPr>
+        <w:rPr>
+          <w:sz w:val="28"/>
+          <w:szCs w:val="28"/>
+        </w:rPr>
+      </w:pPr>
+    </w:p>
+    <w:p>
+      <w:pPr>
+        <w:pStyle w:val="PargrafodaLista"/>
+        <w:rPr>
+          <w:sz w:val="28"/>
+          <w:szCs w:val="28"/>
+        </w:rPr>
+      </w:pPr>
+    </w:p>
+    <w:p>
+      <w:pPr>
+        <w:pStyle w:val="PargrafodaLista"/>
+        <w:rPr>
+          <w:sz w:val="28"/>
+          <w:szCs w:val="28"/>
+        </w:rPr>
+      </w:pPr>
+    </w:p>
+    <w:p>
+      <w:pPr>
+        <w:pStyle w:val="PargrafodaLista"/>
+        <w:rPr>
+          <w:sz w:val="28"/>
+          <w:szCs w:val="28"/>
+        </w:rPr>
+      </w:pPr>
+    </w:p>
+    <w:p>
+      <w:pPr>
+        <w:pStyle w:val="PargrafodaLista"/>
+        <w:rPr>
+          <w:sz w:val="28"/>
+          <w:szCs w:val="28"/>
+        </w:rPr>
+      </w:pPr>
+    </w:p>
+    <w:p>
+      <w:pPr>
+        <w:pStyle w:val="PargrafodaLista"/>
+        <w:rPr>
+          <w:sz w:val="28"/>
+          <w:szCs w:val="28"/>
+        </w:rPr>
+      </w:pPr>
+    </w:p>
+    <w:p>
+      <w:pPr>
+        <w:pStyle w:val="PargrafodaLista"/>
+        <w:rPr>
+          <w:sz w:val="28"/>
+          <w:szCs w:val="28"/>
+        </w:rPr>
+      </w:pPr>
+    </w:p>
+    <w:p>
+      <w:pPr>
+        <w:pStyle w:val="PargrafodaLista"/>
+        <w:rPr>
+          <w:sz w:val="28"/>
+          <w:szCs w:val="28"/>
+        </w:rPr>
+      </w:pPr>
+    </w:p>
+    <w:p>
+      <w:pPr>
+        <w:pStyle w:val="PargrafodaLista"/>
+        <w:rPr>
+          <w:sz w:val="28"/>
+          <w:szCs w:val="28"/>
+        </w:rPr>
+      </w:pPr>
+      <w:r>
+        <w:rPr>
+          <w:sz w:val="28"/>
+          <w:szCs w:val="28"/>
+        </w:rPr>
+        <w:drawing>
+          <wp:inline distT="0" distB="0" distL="0" distR="0" wp14:anchorId="79D024A0" wp14:editId="0B711EB6">
+            <wp:extent cx="5400040" cy="1304290"/>
+            <wp:effectExtent l="0" t="0" r="0" b="0"/>
+            <wp:docPr id="907301550" name="Imagem 1" descr="Uma imagem com captura de ecrã, texto&#10;&#10;Descrição gerada automaticamente"/>
+            <wp:cNvGraphicFramePr>
+              <a:graphicFrameLocks xmlns:a="http://schemas.openxmlformats.org/drawingml/2006/main" noChangeAspect="1"/>
+            </wp:cNvGraphicFramePr>
+            <a:graphic xmlns:a="http://schemas.openxmlformats.org/drawingml/2006/main">
+              <a:graphicData uri="http://schemas.openxmlformats.org/drawingml/2006/picture">
+                <pic:pic xmlns:pic="http://schemas.openxmlformats.org/drawingml/2006/picture">
+                  <pic:nvPicPr>
+                    <pic:cNvPr id="907301550" name="Imagem 1" descr="Uma imagem com captura de ecrã, texto&#10;&#10;Descrição gerada automaticamente"/>
+                    <pic:cNvPicPr/>
+                  </pic:nvPicPr>
+                  <pic:blipFill>
+                    <a:blip r:embed="rId11"/>
+                    <a:stretch>
+                      <a:fillRect/>
+                    </a:stretch>
+                  </pic:blipFill>
+                  <pic:spPr>
+                    <a:xfrm>
+                      <a:off x="0" y="0"/>
+                      <a:ext cx="5400040" cy="1304290"/>
+                    </a:xfrm>
+                    <a:prstGeom prst="rect">
+                      <a:avLst/>
+                    </a:prstGeom>
+                  </pic:spPr>
+                </pic:pic>
+              </a:graphicData>
+            </a:graphic>
+          </wp:inline>
+        </w:drawing>
+      </w:r>
+      <w:r>
+        <w:rPr>
+          <w:sz w:val="28"/>
+          <w:szCs w:val="28"/>
+        </w:rPr>
+        <w:drawing>
+          <wp:anchor distT="0" distB="0" distL="114300" distR="114300" simplePos="0" relativeHeight="251663360" behindDoc="1" locked="0" layoutInCell="1" allowOverlap="1" wp14:anchorId="36446690" wp14:editId="37342129">
+            <wp:simplePos x="0" y="0"/>
+            <wp:positionH relativeFrom="column">
+              <wp:posOffset>457835</wp:posOffset>
+            </wp:positionH>
+            <wp:positionV relativeFrom="paragraph">
+              <wp:posOffset>0</wp:posOffset>
+            </wp:positionV>
+            <wp:extent cx="5400040" cy="1071245"/>
+            <wp:effectExtent l="0" t="0" r="0" b="0"/>
+            <wp:wrapTight wrapText="bothSides">
+              <wp:wrapPolygon edited="0">
+                <wp:start x="0" y="0"/>
+                <wp:lineTo x="0" y="21126"/>
+                <wp:lineTo x="21488" y="21126"/>
+                <wp:lineTo x="21488" y="0"/>
+                <wp:lineTo x="0" y="0"/>
+              </wp:wrapPolygon>
+            </wp:wrapTight>
+            <wp:docPr id="608747749" name="Imagem 1" descr="Uma imagem com texto, captura de ecrã, Tipo de letra&#10;&#10;Descrição gerada automaticamente"/>
+            <wp:cNvGraphicFramePr>
+              <a:graphicFrameLocks xmlns:a="http://schemas.openxmlformats.org/drawingml/2006/main" noChangeAspect="1"/>
+            </wp:cNvGraphicFramePr>
+            <a:graphic xmlns:a="http://schemas.openxmlformats.org/drawingml/2006/main">
+              <a:graphicData uri="http://schemas.openxmlformats.org/drawingml/2006/picture">
+                <pic:pic xmlns:pic="http://schemas.openxmlformats.org/drawingml/2006/picture">
+                  <pic:nvPicPr>
+                    <pic:cNvPr id="608747749" name="Imagem 1" descr="Uma imagem com texto, captura de ecrã, Tipo de letra&#10;&#10;Descrição gerada automaticamente"/>
+                    <pic:cNvPicPr/>
+                  </pic:nvPicPr>
+                  <pic:blipFill rotWithShape="1">
+                    <a:blip r:embed="rId12" cstate="print">
+                      <a:extLst>
+                        <a:ext uri="{28A0092B-C50C-407E-A947-70E740481C1C}">
+                          <a14:useLocalDpi xmlns:a14="http://schemas.microsoft.com/office/drawing/2010/main" val="0"/>
+                        </a:ext>
+                      </a:extLst>
+                    </a:blip>
+                    <a:srcRect b="47084"/>
+                    <a:stretch/>
+                  </pic:blipFill>
+                  <pic:spPr bwMode="auto">
+                    <a:xfrm>
+                      <a:off x="0" y="0"/>
+                      <a:ext cx="5400040" cy="1071245"/>
+                    </a:xfrm>
+                    <a:prstGeom prst="rect">
+                      <a:avLst/>
+                    </a:prstGeom>
+                    <a:ln>
+                      <a:noFill/>
+                    </a:ln>
+                    <a:extLst>
+                      <a:ext uri="{53640926-AAD7-44D8-BBD7-CCE9431645EC}">
+                        <a14:shadowObscured xmlns:a14="http://schemas.microsoft.com/office/drawing/2010/main"/>
+                      </a:ext>
+                    </a:extLst>
+                  </pic:spPr>
+                </pic:pic>
+              </a:graphicData>
+            </a:graphic>
+            <wp14:sizeRelH relativeFrom="page">
+              <wp14:pctWidth>0</wp14:pctWidth>
+            </wp14:sizeRelH>
+            <wp14:sizeRelV relativeFrom="page">
+              <wp14:pctHeight>0</wp14:pctHeight>
+            </wp14:sizeRelV>
+          </wp:anchor>
+        </w:drawing>
+      </w:r>
+    </w:p>
+    <w:p>
+      <w:pPr>
+        <w:pStyle w:val="PargrafodaLista"/>
+        <w:rPr>
+          <w:sz w:val="28"/>
+          <w:szCs w:val="28"/>
+        </w:rPr>
+      </w:pPr>
+    </w:p>
+    <w:p>
+      <w:pPr>
+        <w:pStyle w:val="PargrafodaLista"/>
+        <w:rPr>
+          <w:sz w:val="28"/>
+          <w:szCs w:val="28"/>
+        </w:rPr>
+      </w:pPr>
+      <w:proofErr w:type="spellStart"/>
+      <w:r>
+        <w:rPr>
+          <w:sz w:val="28"/>
+          <w:szCs w:val="28"/>
+        </w:rPr>
+        <w:t>This</w:t>
+      </w:r>
+      <w:proofErr w:type="spellEnd"/>
+      <w:r>
+        <w:rPr>
+          <w:sz w:val="28"/>
+          <w:szCs w:val="28"/>
+        </w:rPr>
+        <w:t xml:space="preserve"> design </w:t>
+      </w:r>
+      <w:proofErr w:type="spellStart"/>
+      <w:r>
+        <w:rPr>
+          <w:sz w:val="28"/>
+          <w:szCs w:val="28"/>
+        </w:rPr>
+        <w:t>patter</w:t>
+      </w:r>
+      <w:proofErr w:type="spellEnd"/>
+      <w:r>
+        <w:rPr>
+          <w:sz w:val="28"/>
+          <w:szCs w:val="28"/>
+        </w:rPr>
+        <w:t xml:space="preserve"> </w:t>
+      </w:r>
+      <w:proofErr w:type="spellStart"/>
+      <w:r>
+        <w:rPr>
+          <w:sz w:val="28"/>
+          <w:szCs w:val="28"/>
+        </w:rPr>
+        <w:t>provides</w:t>
+      </w:r>
+      <w:proofErr w:type="spellEnd"/>
+      <w:r>
+        <w:rPr>
+          <w:sz w:val="28"/>
+          <w:szCs w:val="28"/>
+        </w:rPr>
+        <w:t xml:space="preserve"> </w:t>
+      </w:r>
+      <w:proofErr w:type="spellStart"/>
+      <w:r>
+        <w:rPr>
+          <w:sz w:val="28"/>
+          <w:szCs w:val="28"/>
+        </w:rPr>
+        <w:t>an</w:t>
+      </w:r>
+      <w:proofErr w:type="spellEnd"/>
+      <w:r>
+        <w:rPr>
+          <w:sz w:val="28"/>
+          <w:szCs w:val="28"/>
+        </w:rPr>
+        <w:t xml:space="preserve"> interface for </w:t>
+      </w:r>
+      <w:proofErr w:type="spellStart"/>
+      <w:r>
+        <w:rPr>
+          <w:sz w:val="28"/>
+          <w:szCs w:val="28"/>
+        </w:rPr>
+        <w:t>creating</w:t>
+      </w:r>
+      <w:proofErr w:type="spellEnd"/>
+      <w:r>
+        <w:rPr>
+          <w:sz w:val="28"/>
+          <w:szCs w:val="28"/>
+        </w:rPr>
+        <w:t xml:space="preserve"> </w:t>
+      </w:r>
+      <w:proofErr w:type="spellStart"/>
+      <w:r>
+        <w:rPr>
+          <w:sz w:val="28"/>
+          <w:szCs w:val="28"/>
+        </w:rPr>
+        <w:t>objects</w:t>
+      </w:r>
+      <w:proofErr w:type="spellEnd"/>
+      <w:r>
+        <w:rPr>
+          <w:sz w:val="28"/>
+          <w:szCs w:val="28"/>
+        </w:rPr>
+        <w:t xml:space="preserve"> </w:t>
+      </w:r>
+      <w:proofErr w:type="spellStart"/>
+      <w:r>
+        <w:rPr>
+          <w:sz w:val="28"/>
+          <w:szCs w:val="28"/>
+        </w:rPr>
+        <w:t>but</w:t>
+      </w:r>
+      <w:proofErr w:type="spellEnd"/>
+      <w:r>
+        <w:rPr>
+          <w:sz w:val="28"/>
+          <w:szCs w:val="28"/>
+        </w:rPr>
+        <w:t xml:space="preserve"> </w:t>
+      </w:r>
+      <w:proofErr w:type="spellStart"/>
+      <w:r>
+        <w:rPr>
+          <w:sz w:val="28"/>
+          <w:szCs w:val="28"/>
+        </w:rPr>
+        <w:t>allows</w:t>
+      </w:r>
+      <w:proofErr w:type="spellEnd"/>
+      <w:r>
+        <w:rPr>
+          <w:sz w:val="28"/>
+          <w:szCs w:val="28"/>
+        </w:rPr>
+        <w:t xml:space="preserve"> subclasses to alter </w:t>
+      </w:r>
+      <w:proofErr w:type="spellStart"/>
+      <w:r>
+        <w:rPr>
+          <w:sz w:val="28"/>
+          <w:szCs w:val="28"/>
+        </w:rPr>
+        <w:t>the</w:t>
+      </w:r>
+      <w:proofErr w:type="spellEnd"/>
+      <w:r>
+        <w:rPr>
+          <w:sz w:val="28"/>
+          <w:szCs w:val="28"/>
+        </w:rPr>
+        <w:t xml:space="preserve"> </w:t>
+      </w:r>
+      <w:proofErr w:type="spellStart"/>
+      <w:r>
+        <w:rPr>
+          <w:sz w:val="28"/>
+          <w:szCs w:val="28"/>
+        </w:rPr>
+        <w:t>type</w:t>
+      </w:r>
+      <w:proofErr w:type="spellEnd"/>
+      <w:r>
+        <w:rPr>
+          <w:sz w:val="28"/>
+          <w:szCs w:val="28"/>
+        </w:rPr>
+        <w:t xml:space="preserve"> </w:t>
+      </w:r>
+      <w:proofErr w:type="spellStart"/>
+      <w:r>
+        <w:rPr>
+          <w:sz w:val="28"/>
+          <w:szCs w:val="28"/>
+        </w:rPr>
+        <w:t>of</w:t>
+      </w:r>
+      <w:proofErr w:type="spellEnd"/>
+      <w:r>
+        <w:rPr>
+          <w:sz w:val="28"/>
+          <w:szCs w:val="28"/>
+        </w:rPr>
+        <w:t xml:space="preserve"> </w:t>
+      </w:r>
+      <w:proofErr w:type="spellStart"/>
+      <w:r>
+        <w:rPr>
+          <w:sz w:val="28"/>
+          <w:szCs w:val="28"/>
+        </w:rPr>
+        <w:t>objects</w:t>
+      </w:r>
+      <w:proofErr w:type="spellEnd"/>
+      <w:r>
+        <w:rPr>
+          <w:sz w:val="28"/>
+          <w:szCs w:val="28"/>
+        </w:rPr>
+        <w:t xml:space="preserve"> </w:t>
+      </w:r>
+      <w:proofErr w:type="spellStart"/>
+      <w:r>
+        <w:rPr>
+          <w:sz w:val="28"/>
+          <w:szCs w:val="28"/>
+        </w:rPr>
+        <w:t>that</w:t>
+      </w:r>
+      <w:proofErr w:type="spellEnd"/>
+      <w:r>
+        <w:rPr>
+          <w:sz w:val="28"/>
+          <w:szCs w:val="28"/>
+        </w:rPr>
+        <w:t xml:space="preserve"> </w:t>
+      </w:r>
+      <w:proofErr w:type="spellStart"/>
+      <w:r>
+        <w:rPr>
+          <w:sz w:val="28"/>
+          <w:szCs w:val="28"/>
+        </w:rPr>
+        <w:t>will</w:t>
+      </w:r>
+      <w:proofErr w:type="spellEnd"/>
+      <w:r>
+        <w:rPr>
+          <w:sz w:val="28"/>
+          <w:szCs w:val="28"/>
+        </w:rPr>
+        <w:t xml:space="preserve"> </w:t>
+      </w:r>
+      <w:proofErr w:type="spellStart"/>
+      <w:r>
+        <w:rPr>
+          <w:sz w:val="28"/>
+          <w:szCs w:val="28"/>
+        </w:rPr>
+        <w:t>be</w:t>
+      </w:r>
+      <w:proofErr w:type="spellEnd"/>
+      <w:r>
+        <w:rPr>
+          <w:sz w:val="28"/>
+          <w:szCs w:val="28"/>
+        </w:rPr>
+        <w:t xml:space="preserve"> </w:t>
+      </w:r>
+      <w:proofErr w:type="spellStart"/>
+      <w:r>
+        <w:rPr>
+          <w:sz w:val="28"/>
+          <w:szCs w:val="28"/>
+        </w:rPr>
+        <w:t>created</w:t>
+      </w:r>
+      <w:proofErr w:type="spellEnd"/>
+      <w:r>
+        <w:rPr>
+          <w:sz w:val="28"/>
+          <w:szCs w:val="28"/>
+        </w:rPr>
+        <w:t xml:space="preserve">. </w:t>
+      </w:r>
+      <w:proofErr w:type="spellStart"/>
+      <w:r>
+        <w:rPr>
+          <w:sz w:val="28"/>
+          <w:szCs w:val="28"/>
+        </w:rPr>
+        <w:t>It</w:t>
+      </w:r>
+      <w:proofErr w:type="spellEnd"/>
+      <w:r>
+        <w:rPr>
+          <w:sz w:val="28"/>
+          <w:szCs w:val="28"/>
+        </w:rPr>
+        <w:t xml:space="preserve"> </w:t>
+      </w:r>
+      <w:proofErr w:type="spellStart"/>
+      <w:r>
+        <w:rPr>
+          <w:sz w:val="28"/>
+          <w:szCs w:val="28"/>
+        </w:rPr>
+        <w:t>abstracts</w:t>
+      </w:r>
+      <w:proofErr w:type="spellEnd"/>
+      <w:r>
+        <w:rPr>
+          <w:sz w:val="28"/>
+          <w:szCs w:val="28"/>
+        </w:rPr>
+        <w:t xml:space="preserve"> </w:t>
+      </w:r>
+      <w:proofErr w:type="spellStart"/>
+      <w:r>
+        <w:rPr>
+          <w:sz w:val="28"/>
+          <w:szCs w:val="28"/>
+        </w:rPr>
+        <w:t>the</w:t>
+      </w:r>
+      <w:proofErr w:type="spellEnd"/>
+      <w:r>
+        <w:rPr>
+          <w:sz w:val="28"/>
+          <w:szCs w:val="28"/>
+        </w:rPr>
+        <w:t xml:space="preserve"> </w:t>
+      </w:r>
+      <w:proofErr w:type="spellStart"/>
+      <w:r>
+        <w:rPr>
+          <w:sz w:val="28"/>
+          <w:szCs w:val="28"/>
+        </w:rPr>
+        <w:t>process</w:t>
+      </w:r>
+      <w:proofErr w:type="spellEnd"/>
+      <w:r>
+        <w:rPr>
+          <w:sz w:val="28"/>
+          <w:szCs w:val="28"/>
+        </w:rPr>
+        <w:t xml:space="preserve"> </w:t>
+      </w:r>
+      <w:proofErr w:type="spellStart"/>
+      <w:r>
+        <w:rPr>
+          <w:sz w:val="28"/>
+          <w:szCs w:val="28"/>
+        </w:rPr>
+        <w:t>of</w:t>
+      </w:r>
+      <w:proofErr w:type="spellEnd"/>
+      <w:r>
+        <w:rPr>
+          <w:sz w:val="28"/>
+          <w:szCs w:val="28"/>
+        </w:rPr>
+        <w:t xml:space="preserve"> </w:t>
+      </w:r>
+      <w:proofErr w:type="spellStart"/>
+      <w:r>
+        <w:rPr>
+          <w:sz w:val="28"/>
+          <w:szCs w:val="28"/>
+        </w:rPr>
+        <w:t>object</w:t>
+      </w:r>
+      <w:proofErr w:type="spellEnd"/>
+      <w:r>
+        <w:rPr>
+          <w:sz w:val="28"/>
+          <w:szCs w:val="28"/>
+        </w:rPr>
+        <w:t xml:space="preserve"> </w:t>
+      </w:r>
+      <w:proofErr w:type="spellStart"/>
+      <w:r>
+        <w:rPr>
+          <w:sz w:val="28"/>
+          <w:szCs w:val="28"/>
+        </w:rPr>
+        <w:t>creation</w:t>
+      </w:r>
+      <w:proofErr w:type="spellEnd"/>
+      <w:r>
+        <w:rPr>
+          <w:sz w:val="28"/>
+          <w:szCs w:val="28"/>
+        </w:rPr>
+        <w:t xml:space="preserve"> </w:t>
       </w:r>
       <w:proofErr w:type="spellStart"/>
       <w:r>
@@ -2025,24 +2994,177 @@
           <w:sz w:val="28"/>
           <w:szCs w:val="28"/>
         </w:rPr>
-        <w:t xml:space="preserve"> “</w:t>
-      </w:r>
-      <w:proofErr w:type="spellStart"/>
-      <w:r>
-        <w:rPr>
-          <w:sz w:val="28"/>
-          <w:szCs w:val="28"/>
-        </w:rPr>
-        <w:t>OtherNumberRule</w:t>
-      </w:r>
-      <w:proofErr w:type="spellEnd"/>
-      <w:r>
-        <w:rPr>
-          <w:sz w:val="28"/>
-          <w:szCs w:val="28"/>
-        </w:rPr>
-        <w:t>”</w:t>
-      </w:r>
+        <w:t xml:space="preserve"> </w:t>
+      </w:r>
+      <w:proofErr w:type="spellStart"/>
+      <w:r>
+        <w:rPr>
+          <w:sz w:val="28"/>
+          <w:szCs w:val="28"/>
+        </w:rPr>
+        <w:t>promotes</w:t>
+      </w:r>
+      <w:proofErr w:type="spellEnd"/>
+      <w:r>
+        <w:rPr>
+          <w:sz w:val="28"/>
+          <w:szCs w:val="28"/>
+        </w:rPr>
+        <w:t xml:space="preserve"> </w:t>
+      </w:r>
+      <w:proofErr w:type="spellStart"/>
+      <w:r>
+        <w:rPr>
+          <w:sz w:val="28"/>
+          <w:szCs w:val="28"/>
+        </w:rPr>
+        <w:t>flexibility</w:t>
+      </w:r>
+      <w:proofErr w:type="spellEnd"/>
+      <w:r>
+        <w:rPr>
+          <w:sz w:val="28"/>
+          <w:szCs w:val="28"/>
+        </w:rPr>
+        <w:t xml:space="preserve"> </w:t>
+      </w:r>
+      <w:proofErr w:type="spellStart"/>
+      <w:r>
+        <w:rPr>
+          <w:sz w:val="28"/>
+          <w:szCs w:val="28"/>
+        </w:rPr>
+        <w:t>and</w:t>
+      </w:r>
+      <w:proofErr w:type="spellEnd"/>
+      <w:r>
+        <w:rPr>
+          <w:sz w:val="28"/>
+          <w:szCs w:val="28"/>
+        </w:rPr>
+        <w:t xml:space="preserve"> </w:t>
+      </w:r>
+      <w:proofErr w:type="spellStart"/>
+      <w:r>
+        <w:rPr>
+          <w:sz w:val="28"/>
+          <w:szCs w:val="28"/>
+        </w:rPr>
+        <w:t>decoupling</w:t>
+      </w:r>
+      <w:proofErr w:type="spellEnd"/>
+      <w:r>
+        <w:rPr>
+          <w:sz w:val="28"/>
+          <w:szCs w:val="28"/>
+        </w:rPr>
+        <w:t xml:space="preserve"> </w:t>
+      </w:r>
+      <w:proofErr w:type="spellStart"/>
+      <w:r>
+        <w:rPr>
+          <w:sz w:val="28"/>
+          <w:szCs w:val="28"/>
+        </w:rPr>
+        <w:t>between</w:t>
+      </w:r>
+      <w:proofErr w:type="spellEnd"/>
+      <w:r>
+        <w:rPr>
+          <w:sz w:val="28"/>
+          <w:szCs w:val="28"/>
+        </w:rPr>
+        <w:t xml:space="preserve"> </w:t>
+      </w:r>
+      <w:proofErr w:type="spellStart"/>
+      <w:r>
+        <w:rPr>
+          <w:sz w:val="28"/>
+          <w:szCs w:val="28"/>
+        </w:rPr>
+        <w:t>the</w:t>
+      </w:r>
+      <w:proofErr w:type="spellEnd"/>
+      <w:r>
+        <w:rPr>
+          <w:sz w:val="28"/>
+          <w:szCs w:val="28"/>
+        </w:rPr>
+        <w:t xml:space="preserve"> </w:t>
+      </w:r>
+      <w:proofErr w:type="spellStart"/>
+      <w:r>
+        <w:rPr>
+          <w:sz w:val="28"/>
+          <w:szCs w:val="28"/>
+        </w:rPr>
+        <w:t>creator</w:t>
+      </w:r>
+      <w:proofErr w:type="spellEnd"/>
+      <w:r>
+        <w:rPr>
+          <w:sz w:val="28"/>
+          <w:szCs w:val="28"/>
+        </w:rPr>
+        <w:t xml:space="preserve"> </w:t>
+      </w:r>
+      <w:proofErr w:type="spellStart"/>
+      <w:r>
+        <w:rPr>
+          <w:sz w:val="28"/>
+          <w:szCs w:val="28"/>
+        </w:rPr>
+        <w:t>and</w:t>
+      </w:r>
+      <w:proofErr w:type="spellEnd"/>
+      <w:r>
+        <w:rPr>
+          <w:sz w:val="28"/>
+          <w:szCs w:val="28"/>
+        </w:rPr>
+        <w:t xml:space="preserve"> </w:t>
+      </w:r>
+      <w:proofErr w:type="spellStart"/>
+      <w:r>
+        <w:rPr>
+          <w:sz w:val="28"/>
+          <w:szCs w:val="28"/>
+        </w:rPr>
+        <w:t>the</w:t>
+      </w:r>
+      <w:proofErr w:type="spellEnd"/>
+      <w:r>
+        <w:rPr>
+          <w:sz w:val="28"/>
+          <w:szCs w:val="28"/>
+        </w:rPr>
+        <w:t xml:space="preserve"> </w:t>
+      </w:r>
+      <w:proofErr w:type="spellStart"/>
+      <w:r>
+        <w:rPr>
+          <w:sz w:val="28"/>
+          <w:szCs w:val="28"/>
+        </w:rPr>
+        <w:t>concrete</w:t>
+      </w:r>
+      <w:proofErr w:type="spellEnd"/>
+      <w:r>
+        <w:rPr>
+          <w:sz w:val="28"/>
+          <w:szCs w:val="28"/>
+        </w:rPr>
+        <w:t xml:space="preserve"> </w:t>
+      </w:r>
+      <w:proofErr w:type="spellStart"/>
+      <w:r>
+        <w:rPr>
+          <w:sz w:val="28"/>
+          <w:szCs w:val="28"/>
+        </w:rPr>
+        <w:t>products</w:t>
+      </w:r>
+      <w:proofErr w:type="spellEnd"/>
       <w:r>
         <w:rPr>
           <w:sz w:val="28"/>
@@ -2050,29 +3172,6 @@
         </w:rPr>
         <w:t>.</w:t>
       </w:r>
-      <w:r>
-        <w:rPr>
-          <w:sz w:val="28"/>
-          <w:szCs w:val="28"/>
-        </w:rPr>
-        <w:t xml:space="preserve"> </w:t>
-      </w:r>
-    </w:p>
-    <w:p>
-      <w:pPr>
-        <w:rPr>
-          <w:sz w:val="28"/>
-          <w:szCs w:val="28"/>
-        </w:rPr>
-      </w:pPr>
-    </w:p>
-    <w:p>
-      <w:pPr>
-        <w:rPr>
-          <w:sz w:val="28"/>
-          <w:szCs w:val="28"/>
-        </w:rPr>
-      </w:pPr>
     </w:p>
     <w:p>
       <w:pPr>
@@ -2091,6 +3190,1885 @@
           <w:szCs w:val="28"/>
         </w:rPr>
       </w:pPr>
+    </w:p>
+    <w:p>
+      <w:pPr>
+        <w:pStyle w:val="PargrafodaLista"/>
+        <w:rPr>
+          <w:sz w:val="28"/>
+          <w:szCs w:val="28"/>
+        </w:rPr>
+      </w:pPr>
+    </w:p>
+    <w:p>
+      <w:pPr>
+        <w:pStyle w:val="PargrafodaLista"/>
+        <w:rPr>
+          <w:sz w:val="28"/>
+          <w:szCs w:val="28"/>
+        </w:rPr>
+      </w:pPr>
+    </w:p>
+    <w:p>
+      <w:pPr>
+        <w:pStyle w:val="PargrafodaLista"/>
+        <w:rPr>
+          <w:sz w:val="28"/>
+          <w:szCs w:val="28"/>
+        </w:rPr>
+      </w:pPr>
+    </w:p>
+    <w:p>
+      <w:pPr>
+        <w:pStyle w:val="PargrafodaLista"/>
+        <w:rPr>
+          <w:sz w:val="28"/>
+          <w:szCs w:val="28"/>
+        </w:rPr>
+      </w:pPr>
+    </w:p>
+    <w:p>
+      <w:pPr>
+        <w:pStyle w:val="PargrafodaLista"/>
+        <w:numPr>
+          <w:ilvl w:val="0"/>
+          <w:numId w:val="1"/>
+        </w:numPr>
+        <w:rPr>
+          <w:sz w:val="28"/>
+          <w:szCs w:val="28"/>
+        </w:rPr>
+      </w:pPr>
+      <w:r>
+        <w:rPr>
+          <w:sz w:val="28"/>
+          <w:szCs w:val="28"/>
+        </w:rPr>
+        <w:lastRenderedPageBreak/>
+        <w:t>Memento</w:t>
+      </w:r>
+      <w:r>
+        <w:rPr>
+          <w:sz w:val="28"/>
+          <w:szCs w:val="28"/>
+        </w:rPr>
+        <w:t xml:space="preserve"> </w:t>
+      </w:r>
+      <w:proofErr w:type="spellStart"/>
+      <w:r>
+        <w:rPr>
+          <w:sz w:val="28"/>
+          <w:szCs w:val="28"/>
+        </w:rPr>
+        <w:t>method</w:t>
+      </w:r>
+      <w:proofErr w:type="spellEnd"/>
+      <w:r>
+        <w:rPr>
+          <w:sz w:val="28"/>
+          <w:szCs w:val="28"/>
+        </w:rPr>
+        <w:t>:</w:t>
+      </w:r>
+    </w:p>
+    <w:p>
+      <w:pPr>
+        <w:pStyle w:val="PargrafodaLista"/>
+        <w:rPr>
+          <w:sz w:val="28"/>
+          <w:szCs w:val="28"/>
+          <w:u w:val="single"/>
+        </w:rPr>
+      </w:pPr>
+      <w:proofErr w:type="spellStart"/>
+      <w:r>
+        <w:rPr>
+          <w:sz w:val="28"/>
+          <w:szCs w:val="28"/>
+          <w:u w:val="single"/>
+        </w:rPr>
+        <w:t>Diagram</w:t>
+      </w:r>
+      <w:proofErr w:type="spellEnd"/>
+      <w:r>
+        <w:rPr>
+          <w:sz w:val="28"/>
+          <w:szCs w:val="28"/>
+          <w:u w:val="single"/>
+        </w:rPr>
+        <w:t>:</w:t>
+      </w:r>
+    </w:p>
+    <w:p>
+      <w:pPr>
+        <w:pStyle w:val="PargrafodaLista"/>
+        <w:rPr>
+          <w:sz w:val="28"/>
+          <w:szCs w:val="28"/>
+          <w:u w:val="single"/>
+        </w:rPr>
+      </w:pPr>
+    </w:p>
+    <w:p>
+      <w:pPr>
+        <w:pStyle w:val="PargrafodaLista"/>
+        <w:rPr>
+          <w:sz w:val="28"/>
+          <w:szCs w:val="28"/>
+          <w:u w:val="single"/>
+        </w:rPr>
+      </w:pPr>
+      <w:r>
+        <w:rPr>
+          <w:sz w:val="28"/>
+          <w:szCs w:val="28"/>
+          <w:u w:val="single"/>
+        </w:rPr>
+        <w:drawing>
+          <wp:anchor distT="0" distB="0" distL="114300" distR="114300" simplePos="0" relativeHeight="251665408" behindDoc="1" locked="0" layoutInCell="1" allowOverlap="1" wp14:anchorId="41B20901" wp14:editId="785F10AF">
+            <wp:simplePos x="0" y="0"/>
+            <wp:positionH relativeFrom="column">
+              <wp:posOffset>434340</wp:posOffset>
+            </wp:positionH>
+            <wp:positionV relativeFrom="paragraph">
+              <wp:posOffset>31432</wp:posOffset>
+            </wp:positionV>
+            <wp:extent cx="4385945" cy="3134995"/>
+            <wp:effectExtent l="0" t="0" r="0" b="8255"/>
+            <wp:wrapTight wrapText="bothSides">
+              <wp:wrapPolygon edited="0">
+                <wp:start x="0" y="0"/>
+                <wp:lineTo x="0" y="21526"/>
+                <wp:lineTo x="21484" y="21526"/>
+                <wp:lineTo x="21484" y="0"/>
+                <wp:lineTo x="0" y="0"/>
+              </wp:wrapPolygon>
+            </wp:wrapTight>
+            <wp:docPr id="1708495590" name="Imagem 1" descr="Uma imagem com texto, diagrama, captura de ecrã, file&#10;&#10;Descrição gerada automaticamente"/>
+            <wp:cNvGraphicFramePr>
+              <a:graphicFrameLocks xmlns:a="http://schemas.openxmlformats.org/drawingml/2006/main" noChangeAspect="1"/>
+            </wp:cNvGraphicFramePr>
+            <a:graphic xmlns:a="http://schemas.openxmlformats.org/drawingml/2006/main">
+              <a:graphicData uri="http://schemas.openxmlformats.org/drawingml/2006/picture">
+                <pic:pic xmlns:pic="http://schemas.openxmlformats.org/drawingml/2006/picture">
+                  <pic:nvPicPr>
+                    <pic:cNvPr id="1708495590" name="Imagem 1" descr="Uma imagem com texto, diagrama, captura de ecrã, file&#10;&#10;Descrição gerada automaticamente"/>
+                    <pic:cNvPicPr/>
+                  </pic:nvPicPr>
+                  <pic:blipFill rotWithShape="1">
+                    <a:blip r:embed="rId13" cstate="print">
+                      <a:extLst>
+                        <a:ext uri="{28A0092B-C50C-407E-A947-70E740481C1C}">
+                          <a14:useLocalDpi xmlns:a14="http://schemas.microsoft.com/office/drawing/2010/main" val="0"/>
+                        </a:ext>
+                      </a:extLst>
+                    </a:blip>
+                    <a:srcRect l="2028" b="3828"/>
+                    <a:stretch/>
+                  </pic:blipFill>
+                  <pic:spPr bwMode="auto">
+                    <a:xfrm>
+                      <a:off x="0" y="0"/>
+                      <a:ext cx="4385945" cy="3134995"/>
+                    </a:xfrm>
+                    <a:prstGeom prst="rect">
+                      <a:avLst/>
+                    </a:prstGeom>
+                    <a:ln>
+                      <a:noFill/>
+                    </a:ln>
+                    <a:extLst>
+                      <a:ext uri="{53640926-AAD7-44D8-BBD7-CCE9431645EC}">
+                        <a14:shadowObscured xmlns:a14="http://schemas.microsoft.com/office/drawing/2010/main"/>
+                      </a:ext>
+                    </a:extLst>
+                  </pic:spPr>
+                </pic:pic>
+              </a:graphicData>
+            </a:graphic>
+            <wp14:sizeRelH relativeFrom="page">
+              <wp14:pctWidth>0</wp14:pctWidth>
+            </wp14:sizeRelH>
+            <wp14:sizeRelV relativeFrom="page">
+              <wp14:pctHeight>0</wp14:pctHeight>
+            </wp14:sizeRelV>
+          </wp:anchor>
+        </w:drawing>
+      </w:r>
+    </w:p>
+    <w:p/>
+    <w:p/>
+    <w:p/>
+    <w:p/>
+    <w:p/>
+    <w:p/>
+    <w:p/>
+    <w:p/>
+    <w:p/>
+    <w:p/>
+    <w:p/>
+    <w:p>
+      <w:pPr>
+        <w:rPr>
+          <w:sz w:val="28"/>
+          <w:szCs w:val="28"/>
+          <w:u w:val="single"/>
+        </w:rPr>
+      </w:pPr>
+    </w:p>
+    <w:p>
+      <w:pPr>
+        <w:rPr>
+          <w:sz w:val="28"/>
+          <w:szCs w:val="28"/>
+        </w:rPr>
+      </w:pPr>
+      <w:proofErr w:type="spellStart"/>
+      <w:r>
+        <w:rPr>
+          <w:sz w:val="28"/>
+          <w:szCs w:val="28"/>
+        </w:rPr>
+        <w:t>Localization</w:t>
+      </w:r>
+      <w:proofErr w:type="spellEnd"/>
+      <w:r>
+        <w:rPr>
+          <w:sz w:val="28"/>
+          <w:szCs w:val="28"/>
+        </w:rPr>
+        <w:t xml:space="preserve"> </w:t>
+      </w:r>
+      <w:proofErr w:type="spellStart"/>
+      <w:r>
+        <w:rPr>
+          <w:sz w:val="28"/>
+          <w:szCs w:val="28"/>
+        </w:rPr>
+        <w:t>of</w:t>
+      </w:r>
+      <w:proofErr w:type="spellEnd"/>
+      <w:r>
+        <w:rPr>
+          <w:sz w:val="28"/>
+          <w:szCs w:val="28"/>
+        </w:rPr>
+        <w:t xml:space="preserve"> </w:t>
+      </w:r>
+      <w:proofErr w:type="spellStart"/>
+      <w:r>
+        <w:rPr>
+          <w:sz w:val="28"/>
+          <w:szCs w:val="28"/>
+        </w:rPr>
+        <w:t>the</w:t>
+      </w:r>
+      <w:proofErr w:type="spellEnd"/>
+      <w:r>
+        <w:rPr>
+          <w:sz w:val="28"/>
+          <w:szCs w:val="28"/>
+        </w:rPr>
+        <w:t xml:space="preserve"> </w:t>
+      </w:r>
+      <w:proofErr w:type="spellStart"/>
+      <w:r>
+        <w:rPr>
+          <w:sz w:val="28"/>
+          <w:szCs w:val="28"/>
+        </w:rPr>
+        <w:t>class</w:t>
+      </w:r>
+      <w:proofErr w:type="spellEnd"/>
+      <w:r>
+        <w:rPr>
+          <w:sz w:val="28"/>
+          <w:szCs w:val="28"/>
+        </w:rPr>
+        <w:t xml:space="preserve"> </w:t>
+      </w:r>
+      <w:proofErr w:type="spellStart"/>
+      <w:r>
+        <w:rPr>
+          <w:sz w:val="28"/>
+          <w:szCs w:val="28"/>
+        </w:rPr>
+        <w:t>that</w:t>
+      </w:r>
+      <w:proofErr w:type="spellEnd"/>
+      <w:r>
+        <w:rPr>
+          <w:sz w:val="28"/>
+          <w:szCs w:val="28"/>
+        </w:rPr>
+        <w:t xml:space="preserve"> </w:t>
+      </w:r>
+      <w:proofErr w:type="spellStart"/>
+      <w:r>
+        <w:rPr>
+          <w:sz w:val="28"/>
+          <w:szCs w:val="28"/>
+        </w:rPr>
+        <w:t>represents</w:t>
+      </w:r>
+      <w:proofErr w:type="spellEnd"/>
+      <w:r>
+        <w:rPr>
+          <w:sz w:val="28"/>
+          <w:szCs w:val="28"/>
+        </w:rPr>
+        <w:t xml:space="preserve"> </w:t>
+      </w:r>
+      <w:proofErr w:type="spellStart"/>
+      <w:r>
+        <w:rPr>
+          <w:sz w:val="28"/>
+          <w:szCs w:val="28"/>
+        </w:rPr>
+        <w:t>the</w:t>
+      </w:r>
+      <w:proofErr w:type="spellEnd"/>
+      <w:r>
+        <w:rPr>
+          <w:sz w:val="28"/>
+          <w:szCs w:val="28"/>
+        </w:rPr>
+        <w:t xml:space="preserve"> </w:t>
+      </w:r>
+      <w:r>
+        <w:rPr>
+          <w:b/>
+          <w:bCs/>
+          <w:sz w:val="28"/>
+          <w:szCs w:val="28"/>
+        </w:rPr>
+        <w:t>M</w:t>
+      </w:r>
+      <w:r>
+        <w:rPr>
+          <w:b/>
+          <w:bCs/>
+          <w:sz w:val="28"/>
+          <w:szCs w:val="28"/>
+        </w:rPr>
+        <w:t>emento</w:t>
+      </w:r>
+      <w:r>
+        <w:rPr>
+          <w:sz w:val="28"/>
+          <w:szCs w:val="28"/>
+        </w:rPr>
+        <w:t>:</w:t>
+      </w:r>
+      <w:r>
+        <w:rPr>
+          <w:sz w:val="28"/>
+          <w:szCs w:val="28"/>
+        </w:rPr>
+        <w:t xml:space="preserve"> </w:t>
+      </w:r>
+      <w:proofErr w:type="spellStart"/>
+      <w:r>
+        <w:rPr>
+          <w:sz w:val="28"/>
+          <w:szCs w:val="28"/>
+        </w:rPr>
+        <w:t>src</w:t>
+      </w:r>
+      <w:proofErr w:type="spellEnd"/>
+      <w:r>
+        <w:rPr>
+          <w:sz w:val="28"/>
+          <w:szCs w:val="28"/>
+        </w:rPr>
+        <w:t xml:space="preserve">&gt; net&gt; </w:t>
+      </w:r>
+      <w:proofErr w:type="spellStart"/>
+      <w:r>
+        <w:rPr>
+          <w:sz w:val="28"/>
+          <w:szCs w:val="28"/>
+        </w:rPr>
+        <w:t>sf</w:t>
+      </w:r>
+      <w:proofErr w:type="spellEnd"/>
+      <w:r>
+        <w:rPr>
+          <w:sz w:val="28"/>
+          <w:szCs w:val="28"/>
+        </w:rPr>
+        <w:t>&gt;</w:t>
+      </w:r>
+      <w:proofErr w:type="spellStart"/>
+      <w:r>
+        <w:rPr>
+          <w:sz w:val="28"/>
+          <w:szCs w:val="28"/>
+        </w:rPr>
+        <w:t>freecol</w:t>
+      </w:r>
+      <w:proofErr w:type="spellEnd"/>
+      <w:r>
+        <w:rPr>
+          <w:sz w:val="28"/>
+          <w:szCs w:val="28"/>
+        </w:rPr>
+        <w:t>&gt;</w:t>
+      </w:r>
+      <w:proofErr w:type="spellStart"/>
+      <w:r>
+        <w:rPr>
+          <w:sz w:val="28"/>
+          <w:szCs w:val="28"/>
+        </w:rPr>
+        <w:t>common</w:t>
+      </w:r>
+      <w:proofErr w:type="spellEnd"/>
+      <w:r>
+        <w:rPr>
+          <w:sz w:val="28"/>
+          <w:szCs w:val="28"/>
+        </w:rPr>
+        <w:t>&gt;</w:t>
+      </w:r>
+      <w:proofErr w:type="spellStart"/>
+      <w:r>
+        <w:rPr>
+          <w:sz w:val="28"/>
+          <w:szCs w:val="28"/>
+        </w:rPr>
+        <w:t>io</w:t>
+      </w:r>
+      <w:proofErr w:type="spellEnd"/>
+      <w:r>
+        <w:rPr>
+          <w:sz w:val="28"/>
+          <w:szCs w:val="28"/>
+        </w:rPr>
+        <w:t xml:space="preserve">&gt; </w:t>
+      </w:r>
+      <w:proofErr w:type="spellStart"/>
+      <w:r>
+        <w:rPr>
+          <w:sz w:val="28"/>
+          <w:szCs w:val="28"/>
+        </w:rPr>
+        <w:t>FreeColDataFile</w:t>
+      </w:r>
+      <w:proofErr w:type="spellEnd"/>
+      <w:r>
+        <w:rPr>
+          <w:sz w:val="28"/>
+          <w:szCs w:val="28"/>
+        </w:rPr>
+        <w:t xml:space="preserve">, </w:t>
+      </w:r>
+      <w:proofErr w:type="spellStart"/>
+      <w:r>
+        <w:rPr>
+          <w:sz w:val="28"/>
+          <w:szCs w:val="28"/>
+        </w:rPr>
+        <w:t>the</w:t>
+      </w:r>
+      <w:proofErr w:type="spellEnd"/>
+      <w:r>
+        <w:rPr>
+          <w:sz w:val="28"/>
+          <w:szCs w:val="28"/>
+        </w:rPr>
+        <w:t xml:space="preserve"> </w:t>
+      </w:r>
+      <w:proofErr w:type="spellStart"/>
+      <w:r>
+        <w:rPr>
+          <w:b/>
+          <w:bCs/>
+          <w:sz w:val="28"/>
+          <w:szCs w:val="28"/>
+        </w:rPr>
+        <w:t>Originator</w:t>
+      </w:r>
+      <w:proofErr w:type="spellEnd"/>
+      <w:r>
+        <w:rPr>
+          <w:sz w:val="28"/>
+          <w:szCs w:val="28"/>
+        </w:rPr>
+        <w:t xml:space="preserve"> </w:t>
+      </w:r>
+      <w:r>
+        <w:rPr>
+          <w:sz w:val="28"/>
+          <w:szCs w:val="28"/>
+        </w:rPr>
+        <w:t xml:space="preserve">: </w:t>
+      </w:r>
+      <w:proofErr w:type="spellStart"/>
+      <w:r>
+        <w:rPr>
+          <w:sz w:val="28"/>
+          <w:szCs w:val="28"/>
+        </w:rPr>
+        <w:t>src</w:t>
+      </w:r>
+      <w:proofErr w:type="spellEnd"/>
+      <w:r>
+        <w:rPr>
+          <w:sz w:val="28"/>
+          <w:szCs w:val="28"/>
+        </w:rPr>
+        <w:t xml:space="preserve">&gt; net&gt; </w:t>
+      </w:r>
+      <w:proofErr w:type="spellStart"/>
+      <w:r>
+        <w:rPr>
+          <w:sz w:val="28"/>
+          <w:szCs w:val="28"/>
+        </w:rPr>
+        <w:t>sf</w:t>
+      </w:r>
+      <w:proofErr w:type="spellEnd"/>
+      <w:r>
+        <w:rPr>
+          <w:sz w:val="28"/>
+          <w:szCs w:val="28"/>
+        </w:rPr>
+        <w:t>&gt;</w:t>
+      </w:r>
+      <w:proofErr w:type="spellStart"/>
+      <w:r>
+        <w:rPr>
+          <w:sz w:val="28"/>
+          <w:szCs w:val="28"/>
+        </w:rPr>
+        <w:t>freecol</w:t>
+      </w:r>
+      <w:proofErr w:type="spellEnd"/>
+      <w:r>
+        <w:rPr>
+          <w:sz w:val="28"/>
+          <w:szCs w:val="28"/>
+        </w:rPr>
+        <w:t>&gt;</w:t>
+      </w:r>
+      <w:proofErr w:type="spellStart"/>
+      <w:r>
+        <w:rPr>
+          <w:sz w:val="28"/>
+          <w:szCs w:val="28"/>
+        </w:rPr>
+        <w:t>common</w:t>
+      </w:r>
+      <w:proofErr w:type="spellEnd"/>
+      <w:r>
+        <w:rPr>
+          <w:sz w:val="28"/>
+          <w:szCs w:val="28"/>
+        </w:rPr>
+        <w:t xml:space="preserve"> &gt;</w:t>
+      </w:r>
+      <w:proofErr w:type="spellStart"/>
+      <w:r>
+        <w:rPr>
+          <w:sz w:val="28"/>
+          <w:szCs w:val="28"/>
+        </w:rPr>
+        <w:t>io</w:t>
+      </w:r>
+      <w:proofErr w:type="spellEnd"/>
+      <w:r>
+        <w:rPr>
+          <w:sz w:val="28"/>
+          <w:szCs w:val="28"/>
+        </w:rPr>
+        <w:t xml:space="preserve"> &gt; </w:t>
+      </w:r>
+      <w:proofErr w:type="spellStart"/>
+      <w:r>
+        <w:rPr>
+          <w:sz w:val="28"/>
+          <w:szCs w:val="28"/>
+        </w:rPr>
+        <w:t>FreeColSavegameFile</w:t>
+      </w:r>
+      <w:proofErr w:type="spellEnd"/>
+      <w:r>
+        <w:rPr>
+          <w:sz w:val="28"/>
+          <w:szCs w:val="28"/>
+        </w:rPr>
+        <w:t xml:space="preserve">, </w:t>
+      </w:r>
+      <w:proofErr w:type="spellStart"/>
+      <w:r>
+        <w:rPr>
+          <w:sz w:val="28"/>
+          <w:szCs w:val="28"/>
+        </w:rPr>
+        <w:t>and</w:t>
+      </w:r>
+      <w:proofErr w:type="spellEnd"/>
+      <w:r>
+        <w:rPr>
+          <w:sz w:val="28"/>
+          <w:szCs w:val="28"/>
+        </w:rPr>
+        <w:t xml:space="preserve"> </w:t>
+      </w:r>
+      <w:proofErr w:type="spellStart"/>
+      <w:r>
+        <w:rPr>
+          <w:sz w:val="28"/>
+          <w:szCs w:val="28"/>
+        </w:rPr>
+        <w:t>the</w:t>
+      </w:r>
+      <w:proofErr w:type="spellEnd"/>
+      <w:r>
+        <w:rPr>
+          <w:sz w:val="28"/>
+          <w:szCs w:val="28"/>
+        </w:rPr>
+        <w:t xml:space="preserve"> </w:t>
+      </w:r>
+      <w:proofErr w:type="spellStart"/>
+      <w:r>
+        <w:rPr>
+          <w:b/>
+          <w:bCs/>
+          <w:sz w:val="28"/>
+          <w:szCs w:val="28"/>
+        </w:rPr>
+        <w:t>CareTaker</w:t>
+      </w:r>
+      <w:proofErr w:type="spellEnd"/>
+      <w:r>
+        <w:rPr>
+          <w:b/>
+          <w:bCs/>
+          <w:sz w:val="28"/>
+          <w:szCs w:val="28"/>
+        </w:rPr>
+        <w:t xml:space="preserve">: </w:t>
+      </w:r>
+      <w:proofErr w:type="spellStart"/>
+      <w:r>
+        <w:rPr>
+          <w:sz w:val="28"/>
+          <w:szCs w:val="28"/>
+        </w:rPr>
+        <w:t>src</w:t>
+      </w:r>
+      <w:proofErr w:type="spellEnd"/>
+      <w:r>
+        <w:rPr>
+          <w:sz w:val="28"/>
+          <w:szCs w:val="28"/>
+        </w:rPr>
+        <w:t xml:space="preserve">&gt; net&gt; </w:t>
+      </w:r>
+      <w:proofErr w:type="spellStart"/>
+      <w:r>
+        <w:rPr>
+          <w:sz w:val="28"/>
+          <w:szCs w:val="28"/>
+        </w:rPr>
+        <w:t>sf</w:t>
+      </w:r>
+      <w:proofErr w:type="spellEnd"/>
+      <w:r>
+        <w:rPr>
+          <w:sz w:val="28"/>
+          <w:szCs w:val="28"/>
+        </w:rPr>
+        <w:t>&gt;</w:t>
+      </w:r>
+      <w:proofErr w:type="spellStart"/>
+      <w:r>
+        <w:rPr>
+          <w:sz w:val="28"/>
+          <w:szCs w:val="28"/>
+        </w:rPr>
+        <w:t>freecol</w:t>
+      </w:r>
+      <w:proofErr w:type="spellEnd"/>
+      <w:r>
+        <w:rPr>
+          <w:sz w:val="28"/>
+          <w:szCs w:val="28"/>
+        </w:rPr>
+        <w:t>&gt;</w:t>
+      </w:r>
+      <w:proofErr w:type="spellStart"/>
+      <w:r>
+        <w:rPr>
+          <w:sz w:val="28"/>
+          <w:szCs w:val="28"/>
+        </w:rPr>
+        <w:t>common</w:t>
+      </w:r>
+      <w:proofErr w:type="spellEnd"/>
+      <w:r>
+        <w:rPr>
+          <w:sz w:val="28"/>
+          <w:szCs w:val="28"/>
+        </w:rPr>
+        <w:t xml:space="preserve"> &gt;</w:t>
+      </w:r>
+      <w:proofErr w:type="spellStart"/>
+      <w:r>
+        <w:rPr>
+          <w:sz w:val="28"/>
+          <w:szCs w:val="28"/>
+        </w:rPr>
+        <w:t>io</w:t>
+      </w:r>
+      <w:proofErr w:type="spellEnd"/>
+      <w:r>
+        <w:rPr>
+          <w:sz w:val="28"/>
+          <w:szCs w:val="28"/>
+        </w:rPr>
+        <w:t xml:space="preserve"> &gt;</w:t>
+      </w:r>
+      <w:r>
+        <w:rPr>
+          <w:sz w:val="28"/>
+          <w:szCs w:val="28"/>
+        </w:rPr>
+        <w:t xml:space="preserve"> </w:t>
+      </w:r>
+      <w:proofErr w:type="spellStart"/>
+      <w:r>
+        <w:rPr>
+          <w:sz w:val="28"/>
+          <w:szCs w:val="28"/>
+        </w:rPr>
+        <w:t>FreeColModFile</w:t>
+      </w:r>
+      <w:proofErr w:type="spellEnd"/>
+      <w:r>
+        <w:rPr>
+          <w:sz w:val="28"/>
+          <w:szCs w:val="28"/>
+        </w:rPr>
+        <w:t>.</w:t>
+      </w:r>
+      <w:r>
+        <w:rPr>
+          <w:sz w:val="28"/>
+          <w:szCs w:val="28"/>
+        </w:rPr>
+        <w:t xml:space="preserve"> </w:t>
+      </w:r>
+    </w:p>
+    <w:p>
+      <w:pPr>
+        <w:rPr>
+          <w:sz w:val="28"/>
+          <w:szCs w:val="28"/>
+        </w:rPr>
+      </w:pPr>
+      <w:proofErr w:type="spellStart"/>
+      <w:r>
+        <w:rPr>
+          <w:sz w:val="28"/>
+          <w:szCs w:val="28"/>
+        </w:rPr>
+        <w:t>Code</w:t>
+      </w:r>
+      <w:proofErr w:type="spellEnd"/>
+      <w:r>
+        <w:rPr>
+          <w:sz w:val="28"/>
+          <w:szCs w:val="28"/>
+        </w:rPr>
+        <w:t>:</w:t>
+      </w:r>
+    </w:p>
+    <w:p>
+      <w:pPr>
+        <w:rPr>
+          <w:sz w:val="28"/>
+          <w:szCs w:val="28"/>
+        </w:rPr>
+      </w:pPr>
+      <w:r>
+        <w:rPr>
+          <w:sz w:val="28"/>
+          <w:szCs w:val="28"/>
+        </w:rPr>
+        <w:drawing>
+          <wp:anchor distT="0" distB="0" distL="114300" distR="114300" simplePos="0" relativeHeight="251666432" behindDoc="1" locked="0" layoutInCell="1" allowOverlap="1" wp14:anchorId="566BFD53" wp14:editId="1FBBB0BD">
+            <wp:simplePos x="0" y="0"/>
+            <wp:positionH relativeFrom="column">
+              <wp:posOffset>72390</wp:posOffset>
+            </wp:positionH>
+            <wp:positionV relativeFrom="paragraph">
+              <wp:posOffset>183515</wp:posOffset>
+            </wp:positionV>
+            <wp:extent cx="4719320" cy="2178050"/>
+            <wp:effectExtent l="0" t="0" r="5080" b="0"/>
+            <wp:wrapTight wrapText="bothSides">
+              <wp:wrapPolygon edited="0">
+                <wp:start x="0" y="0"/>
+                <wp:lineTo x="0" y="21348"/>
+                <wp:lineTo x="21536" y="21348"/>
+                <wp:lineTo x="21536" y="0"/>
+                <wp:lineTo x="0" y="0"/>
+              </wp:wrapPolygon>
+            </wp:wrapTight>
+            <wp:docPr id="669300249" name="Imagem 1" descr="Uma imagem com texto, captura de ecrã, Tipo de letra&#10;&#10;Descrição gerada automaticamente"/>
+            <wp:cNvGraphicFramePr>
+              <a:graphicFrameLocks xmlns:a="http://schemas.openxmlformats.org/drawingml/2006/main" noChangeAspect="1"/>
+            </wp:cNvGraphicFramePr>
+            <a:graphic xmlns:a="http://schemas.openxmlformats.org/drawingml/2006/main">
+              <a:graphicData uri="http://schemas.openxmlformats.org/drawingml/2006/picture">
+                <pic:pic xmlns:pic="http://schemas.openxmlformats.org/drawingml/2006/picture">
+                  <pic:nvPicPr>
+                    <pic:cNvPr id="669300249" name="Imagem 1" descr="Uma imagem com texto, captura de ecrã, Tipo de letra&#10;&#10;Descrição gerada automaticamente"/>
+                    <pic:cNvPicPr/>
+                  </pic:nvPicPr>
+                  <pic:blipFill rotWithShape="1">
+                    <a:blip r:embed="rId14">
+                      <a:extLst>
+                        <a:ext uri="{28A0092B-C50C-407E-A947-70E740481C1C}">
+                          <a14:useLocalDpi xmlns:a14="http://schemas.microsoft.com/office/drawing/2010/main" val="0"/>
+                        </a:ext>
+                      </a:extLst>
+                    </a:blip>
+                    <a:srcRect l="-176" t="9980" r="20890"/>
+                    <a:stretch/>
+                  </pic:blipFill>
+                  <pic:spPr bwMode="auto">
+                    <a:xfrm>
+                      <a:off x="0" y="0"/>
+                      <a:ext cx="4719320" cy="2178050"/>
+                    </a:xfrm>
+                    <a:prstGeom prst="rect">
+                      <a:avLst/>
+                    </a:prstGeom>
+                    <a:ln>
+                      <a:noFill/>
+                    </a:ln>
+                    <a:extLst>
+                      <a:ext uri="{53640926-AAD7-44D8-BBD7-CCE9431645EC}">
+                        <a14:shadowObscured xmlns:a14="http://schemas.microsoft.com/office/drawing/2010/main"/>
+                      </a:ext>
+                    </a:extLst>
+                  </pic:spPr>
+                </pic:pic>
+              </a:graphicData>
+            </a:graphic>
+            <wp14:sizeRelH relativeFrom="page">
+              <wp14:pctWidth>0</wp14:pctWidth>
+            </wp14:sizeRelH>
+            <wp14:sizeRelV relativeFrom="page">
+              <wp14:pctHeight>0</wp14:pctHeight>
+            </wp14:sizeRelV>
+          </wp:anchor>
+        </w:drawing>
+      </w:r>
+    </w:p>
+    <w:p>
+      <w:pPr>
+        <w:rPr>
+          <w:sz w:val="28"/>
+          <w:szCs w:val="28"/>
+        </w:rPr>
+      </w:pPr>
+    </w:p>
+    <w:p>
+      <w:pPr>
+        <w:rPr>
+          <w:sz w:val="28"/>
+          <w:szCs w:val="28"/>
+        </w:rPr>
+      </w:pPr>
+    </w:p>
+    <w:p>
+      <w:pPr>
+        <w:ind w:firstLine="708"/>
+        <w:rPr>
+          <w:sz w:val="28"/>
+          <w:szCs w:val="28"/>
+        </w:rPr>
+      </w:pPr>
+    </w:p>
+    <w:p>
+      <w:pPr>
+        <w:rPr>
+          <w:sz w:val="28"/>
+          <w:szCs w:val="28"/>
+        </w:rPr>
+      </w:pPr>
+    </w:p>
+    <w:p>
+      <w:pPr>
+        <w:rPr>
+          <w:sz w:val="28"/>
+          <w:szCs w:val="28"/>
+        </w:rPr>
+      </w:pPr>
+    </w:p>
+    <w:p>
+      <w:pPr>
+        <w:rPr>
+          <w:sz w:val="28"/>
+          <w:szCs w:val="28"/>
+        </w:rPr>
+      </w:pPr>
+    </w:p>
+    <w:p>
+      <w:pPr>
+        <w:tabs>
+          <w:tab w:val="left" w:pos="2505"/>
+        </w:tabs>
+        <w:rPr>
+          <w:sz w:val="28"/>
+          <w:szCs w:val="28"/>
+        </w:rPr>
+      </w:pPr>
+    </w:p>
+    <w:p>
+      <w:pPr>
+        <w:tabs>
+          <w:tab w:val="left" w:pos="2505"/>
+        </w:tabs>
+        <w:rPr>
+          <w:sz w:val="28"/>
+          <w:szCs w:val="28"/>
+        </w:rPr>
+      </w:pPr>
+    </w:p>
+    <w:p>
+      <w:pPr>
+        <w:tabs>
+          <w:tab w:val="left" w:pos="2505"/>
+        </w:tabs>
+        <w:rPr>
+          <w:sz w:val="28"/>
+          <w:szCs w:val="28"/>
+        </w:rPr>
+      </w:pPr>
+    </w:p>
+    <w:p>
+      <w:pPr>
+        <w:tabs>
+          <w:tab w:val="left" w:pos="2505"/>
+        </w:tabs>
+        <w:rPr>
+          <w:sz w:val="28"/>
+          <w:szCs w:val="28"/>
+        </w:rPr>
+      </w:pPr>
+    </w:p>
+    <w:p>
+      <w:pPr>
+        <w:tabs>
+          <w:tab w:val="left" w:pos="2505"/>
+        </w:tabs>
+        <w:rPr>
+          <w:sz w:val="28"/>
+          <w:szCs w:val="28"/>
+        </w:rPr>
+      </w:pPr>
+    </w:p>
+    <w:p>
+      <w:pPr>
+        <w:tabs>
+          <w:tab w:val="left" w:pos="2505"/>
+        </w:tabs>
+        <w:rPr>
+          <w:sz w:val="28"/>
+          <w:szCs w:val="28"/>
+        </w:rPr>
+      </w:pPr>
+      <w:r>
+        <w:rPr>
+          <w:sz w:val="28"/>
+          <w:szCs w:val="28"/>
+        </w:rPr>
+        <w:drawing>
+          <wp:anchor distT="0" distB="0" distL="114300" distR="114300" simplePos="0" relativeHeight="251668480" behindDoc="1" locked="0" layoutInCell="1" allowOverlap="1" wp14:anchorId="214E1BC9" wp14:editId="6054B2E5">
+            <wp:simplePos x="0" y="0"/>
+            <wp:positionH relativeFrom="column">
+              <wp:posOffset>800735</wp:posOffset>
+            </wp:positionH>
+            <wp:positionV relativeFrom="paragraph">
+              <wp:posOffset>2161858</wp:posOffset>
+            </wp:positionV>
+            <wp:extent cx="5400040" cy="1680845"/>
+            <wp:effectExtent l="0" t="0" r="0" b="0"/>
+            <wp:wrapTight wrapText="bothSides">
+              <wp:wrapPolygon edited="0">
+                <wp:start x="0" y="0"/>
+                <wp:lineTo x="0" y="21298"/>
+                <wp:lineTo x="21488" y="21298"/>
+                <wp:lineTo x="21488" y="0"/>
+                <wp:lineTo x="0" y="0"/>
+              </wp:wrapPolygon>
+            </wp:wrapTight>
+            <wp:docPr id="199635332" name="Imagem 1" descr="Uma imagem com texto, captura de ecrã, Tipo de letra&#10;&#10;Descrição gerada automaticamente"/>
+            <wp:cNvGraphicFramePr>
+              <a:graphicFrameLocks xmlns:a="http://schemas.openxmlformats.org/drawingml/2006/main" noChangeAspect="1"/>
+            </wp:cNvGraphicFramePr>
+            <a:graphic xmlns:a="http://schemas.openxmlformats.org/drawingml/2006/main">
+              <a:graphicData uri="http://schemas.openxmlformats.org/drawingml/2006/picture">
+                <pic:pic xmlns:pic="http://schemas.openxmlformats.org/drawingml/2006/picture">
+                  <pic:nvPicPr>
+                    <pic:cNvPr id="199635332" name="Imagem 1" descr="Uma imagem com texto, captura de ecrã, Tipo de letra&#10;&#10;Descrição gerada automaticamente"/>
+                    <pic:cNvPicPr/>
+                  </pic:nvPicPr>
+                  <pic:blipFill rotWithShape="1">
+                    <a:blip r:embed="rId15" cstate="print">
+                      <a:extLst>
+                        <a:ext uri="{28A0092B-C50C-407E-A947-70E740481C1C}">
+                          <a14:useLocalDpi xmlns:a14="http://schemas.microsoft.com/office/drawing/2010/main" val="0"/>
+                        </a:ext>
+                      </a:extLst>
+                    </a:blip>
+                    <a:srcRect t="5694" b="19876"/>
+                    <a:stretch/>
+                  </pic:blipFill>
+                  <pic:spPr bwMode="auto">
+                    <a:xfrm>
+                      <a:off x="0" y="0"/>
+                      <a:ext cx="5400040" cy="1680845"/>
+                    </a:xfrm>
+                    <a:prstGeom prst="rect">
+                      <a:avLst/>
+                    </a:prstGeom>
+                    <a:ln>
+                      <a:noFill/>
+                    </a:ln>
+                    <a:extLst>
+                      <a:ext uri="{53640926-AAD7-44D8-BBD7-CCE9431645EC}">
+                        <a14:shadowObscured xmlns:a14="http://schemas.microsoft.com/office/drawing/2010/main"/>
+                      </a:ext>
+                    </a:extLst>
+                  </pic:spPr>
+                </pic:pic>
+              </a:graphicData>
+            </a:graphic>
+            <wp14:sizeRelH relativeFrom="page">
+              <wp14:pctWidth>0</wp14:pctWidth>
+            </wp14:sizeRelH>
+            <wp14:sizeRelV relativeFrom="page">
+              <wp14:pctHeight>0</wp14:pctHeight>
+            </wp14:sizeRelV>
+          </wp:anchor>
+        </w:drawing>
+      </w:r>
+      <w:r>
+        <w:rPr>
+          <w:sz w:val="28"/>
+          <w:szCs w:val="28"/>
+        </w:rPr>
+        <w:drawing>
+          <wp:anchor distT="0" distB="0" distL="114300" distR="114300" simplePos="0" relativeHeight="251667456" behindDoc="1" locked="0" layoutInCell="1" allowOverlap="1" wp14:anchorId="39730311" wp14:editId="7E781899">
+            <wp:simplePos x="0" y="0"/>
+            <wp:positionH relativeFrom="page">
+              <wp:posOffset>831215</wp:posOffset>
+            </wp:positionH>
+            <wp:positionV relativeFrom="paragraph">
+              <wp:posOffset>0</wp:posOffset>
+            </wp:positionV>
+            <wp:extent cx="5400040" cy="2142490"/>
+            <wp:effectExtent l="0" t="0" r="0" b="0"/>
+            <wp:wrapTight wrapText="bothSides">
+              <wp:wrapPolygon edited="0">
+                <wp:start x="0" y="0"/>
+                <wp:lineTo x="0" y="19206"/>
+                <wp:lineTo x="21488" y="19206"/>
+                <wp:lineTo x="21488" y="0"/>
+                <wp:lineTo x="0" y="0"/>
+              </wp:wrapPolygon>
+            </wp:wrapTight>
+            <wp:docPr id="230052779" name="Imagem 1" descr="Uma imagem com texto, captura de ecrã, software, Software de multimédia&#10;&#10;Descrição gerada automaticamente"/>
+            <wp:cNvGraphicFramePr>
+              <a:graphicFrameLocks xmlns:a="http://schemas.openxmlformats.org/drawingml/2006/main" noChangeAspect="1"/>
+            </wp:cNvGraphicFramePr>
+            <a:graphic xmlns:a="http://schemas.openxmlformats.org/drawingml/2006/main">
+              <a:graphicData uri="http://schemas.openxmlformats.org/drawingml/2006/picture">
+                <pic:pic xmlns:pic="http://schemas.openxmlformats.org/drawingml/2006/picture">
+                  <pic:nvPicPr>
+                    <pic:cNvPr id="230052779" name="Imagem 1" descr="Uma imagem com texto, captura de ecrã, software, Software de multimédia&#10;&#10;Descrição gerada automaticamente"/>
+                    <pic:cNvPicPr/>
+                  </pic:nvPicPr>
+                  <pic:blipFill rotWithShape="1">
+                    <a:blip r:embed="rId16" cstate="print">
+                      <a:extLst>
+                        <a:ext uri="{28A0092B-C50C-407E-A947-70E740481C1C}">
+                          <a14:useLocalDpi xmlns:a14="http://schemas.microsoft.com/office/drawing/2010/main" val="0"/>
+                        </a:ext>
+                      </a:extLst>
+                    </a:blip>
+                    <a:srcRect l="88" t="11781" r="-88" b="-11781"/>
+                    <a:stretch/>
+                  </pic:blipFill>
+                  <pic:spPr>
+                    <a:xfrm>
+                      <a:off x="0" y="0"/>
+                      <a:ext cx="5400040" cy="2142490"/>
+                    </a:xfrm>
+                    <a:prstGeom prst="rect">
+                      <a:avLst/>
+                    </a:prstGeom>
+                  </pic:spPr>
+                </pic:pic>
+              </a:graphicData>
+            </a:graphic>
+            <wp14:sizeRelH relativeFrom="page">
+              <wp14:pctWidth>0</wp14:pctWidth>
+            </wp14:sizeRelH>
+            <wp14:sizeRelV relativeFrom="page">
+              <wp14:pctHeight>0</wp14:pctHeight>
+            </wp14:sizeRelV>
+          </wp:anchor>
+        </w:drawing>
+      </w:r>
+      <w:r>
+        <w:rPr>
+          <w:sz w:val="28"/>
+          <w:szCs w:val="28"/>
+        </w:rPr>
+        <w:tab/>
+      </w:r>
+    </w:p>
+    <w:p>
+      <w:pPr>
+        <w:rPr>
+          <w:sz w:val="28"/>
+          <w:szCs w:val="28"/>
+        </w:rPr>
+      </w:pPr>
+    </w:p>
+    <w:p>
+      <w:pPr>
+        <w:rPr>
+          <w:sz w:val="28"/>
+          <w:szCs w:val="28"/>
+          <w:u w:val="single"/>
+        </w:rPr>
+      </w:pPr>
+      <w:proofErr w:type="spellStart"/>
+      <w:r>
+        <w:rPr>
+          <w:sz w:val="28"/>
+          <w:szCs w:val="28"/>
+        </w:rPr>
+        <w:t>This</w:t>
+      </w:r>
+      <w:proofErr w:type="spellEnd"/>
+      <w:r>
+        <w:rPr>
+          <w:sz w:val="28"/>
+          <w:szCs w:val="28"/>
+        </w:rPr>
+        <w:t xml:space="preserve"> design </w:t>
+      </w:r>
+      <w:proofErr w:type="spellStart"/>
+      <w:r>
+        <w:rPr>
+          <w:sz w:val="28"/>
+          <w:szCs w:val="28"/>
+        </w:rPr>
+        <w:t>pattern</w:t>
+      </w:r>
+      <w:proofErr w:type="spellEnd"/>
+      <w:r>
+        <w:rPr>
+          <w:sz w:val="28"/>
+          <w:szCs w:val="28"/>
+        </w:rPr>
+        <w:t xml:space="preserve"> </w:t>
+      </w:r>
+      <w:proofErr w:type="spellStart"/>
+      <w:r>
+        <w:rPr>
+          <w:sz w:val="28"/>
+          <w:szCs w:val="28"/>
+        </w:rPr>
+        <w:t>provides</w:t>
+      </w:r>
+      <w:proofErr w:type="spellEnd"/>
+      <w:r>
+        <w:rPr>
+          <w:sz w:val="28"/>
+          <w:szCs w:val="28"/>
+        </w:rPr>
+        <w:t xml:space="preserve"> a </w:t>
+      </w:r>
+      <w:proofErr w:type="spellStart"/>
+      <w:r>
+        <w:rPr>
+          <w:sz w:val="28"/>
+          <w:szCs w:val="28"/>
+        </w:rPr>
+        <w:t>way</w:t>
+      </w:r>
+      <w:proofErr w:type="spellEnd"/>
+      <w:r>
+        <w:rPr>
+          <w:sz w:val="28"/>
+          <w:szCs w:val="28"/>
+        </w:rPr>
+        <w:t xml:space="preserve"> to capture </w:t>
+      </w:r>
+      <w:proofErr w:type="spellStart"/>
+      <w:r>
+        <w:rPr>
+          <w:sz w:val="28"/>
+          <w:szCs w:val="28"/>
+        </w:rPr>
+        <w:t>and</w:t>
+      </w:r>
+      <w:proofErr w:type="spellEnd"/>
+      <w:r>
+        <w:rPr>
+          <w:sz w:val="28"/>
+          <w:szCs w:val="28"/>
+        </w:rPr>
+        <w:t xml:space="preserve"> externalize </w:t>
+      </w:r>
+      <w:proofErr w:type="spellStart"/>
+      <w:r>
+        <w:rPr>
+          <w:sz w:val="28"/>
+          <w:szCs w:val="28"/>
+        </w:rPr>
+        <w:t>an</w:t>
+      </w:r>
+      <w:proofErr w:type="spellEnd"/>
+      <w:r>
+        <w:rPr>
+          <w:sz w:val="28"/>
+          <w:szCs w:val="28"/>
+        </w:rPr>
+        <w:t xml:space="preserve"> </w:t>
+      </w:r>
+      <w:proofErr w:type="spellStart"/>
+      <w:r>
+        <w:rPr>
+          <w:sz w:val="28"/>
+          <w:szCs w:val="28"/>
+        </w:rPr>
+        <w:t>object's</w:t>
+      </w:r>
+      <w:proofErr w:type="spellEnd"/>
+      <w:r>
+        <w:rPr>
+          <w:sz w:val="28"/>
+          <w:szCs w:val="28"/>
+        </w:rPr>
+        <w:t xml:space="preserve"> </w:t>
+      </w:r>
+      <w:proofErr w:type="spellStart"/>
+      <w:r>
+        <w:rPr>
+          <w:sz w:val="28"/>
+          <w:szCs w:val="28"/>
+        </w:rPr>
+        <w:t>internal</w:t>
+      </w:r>
+      <w:proofErr w:type="spellEnd"/>
+      <w:r>
+        <w:rPr>
+          <w:sz w:val="28"/>
+          <w:szCs w:val="28"/>
+        </w:rPr>
+        <w:t xml:space="preserve"> </w:t>
+      </w:r>
+      <w:proofErr w:type="spellStart"/>
+      <w:r>
+        <w:rPr>
+          <w:sz w:val="28"/>
+          <w:szCs w:val="28"/>
+        </w:rPr>
+        <w:t>state</w:t>
+      </w:r>
+      <w:proofErr w:type="spellEnd"/>
+      <w:r>
+        <w:rPr>
+          <w:sz w:val="28"/>
+          <w:szCs w:val="28"/>
+        </w:rPr>
+        <w:t xml:space="preserve"> </w:t>
+      </w:r>
+      <w:proofErr w:type="spellStart"/>
+      <w:r>
+        <w:rPr>
+          <w:sz w:val="28"/>
+          <w:szCs w:val="28"/>
+        </w:rPr>
+        <w:t>so</w:t>
+      </w:r>
+      <w:proofErr w:type="spellEnd"/>
+      <w:r>
+        <w:rPr>
+          <w:sz w:val="28"/>
+          <w:szCs w:val="28"/>
+        </w:rPr>
+        <w:t xml:space="preserve"> </w:t>
+      </w:r>
+      <w:proofErr w:type="spellStart"/>
+      <w:r>
+        <w:rPr>
+          <w:sz w:val="28"/>
+          <w:szCs w:val="28"/>
+        </w:rPr>
+        <w:t>that</w:t>
+      </w:r>
+      <w:proofErr w:type="spellEnd"/>
+      <w:r>
+        <w:rPr>
+          <w:sz w:val="28"/>
+          <w:szCs w:val="28"/>
+        </w:rPr>
+        <w:t xml:space="preserve"> </w:t>
+      </w:r>
+      <w:proofErr w:type="spellStart"/>
+      <w:r>
+        <w:rPr>
+          <w:sz w:val="28"/>
+          <w:szCs w:val="28"/>
+        </w:rPr>
+        <w:t>it</w:t>
+      </w:r>
+      <w:proofErr w:type="spellEnd"/>
+      <w:r>
+        <w:rPr>
+          <w:sz w:val="28"/>
+          <w:szCs w:val="28"/>
+        </w:rPr>
+        <w:t xml:space="preserve"> can </w:t>
+      </w:r>
+      <w:proofErr w:type="spellStart"/>
+      <w:r>
+        <w:rPr>
+          <w:sz w:val="28"/>
+          <w:szCs w:val="28"/>
+        </w:rPr>
+        <w:t>be</w:t>
+      </w:r>
+      <w:proofErr w:type="spellEnd"/>
+      <w:r>
+        <w:rPr>
+          <w:sz w:val="28"/>
+          <w:szCs w:val="28"/>
+        </w:rPr>
+        <w:t xml:space="preserve"> </w:t>
+      </w:r>
+      <w:proofErr w:type="spellStart"/>
+      <w:r>
+        <w:rPr>
+          <w:sz w:val="28"/>
+          <w:szCs w:val="28"/>
+        </w:rPr>
+        <w:t>restored</w:t>
+      </w:r>
+      <w:proofErr w:type="spellEnd"/>
+      <w:r>
+        <w:rPr>
+          <w:sz w:val="28"/>
+          <w:szCs w:val="28"/>
+        </w:rPr>
+        <w:t xml:space="preserve"> to </w:t>
+      </w:r>
+      <w:proofErr w:type="spellStart"/>
+      <w:r>
+        <w:rPr>
+          <w:sz w:val="28"/>
+          <w:szCs w:val="28"/>
+        </w:rPr>
+        <w:t>that</w:t>
+      </w:r>
+      <w:proofErr w:type="spellEnd"/>
+      <w:r>
+        <w:rPr>
+          <w:sz w:val="28"/>
+          <w:szCs w:val="28"/>
+        </w:rPr>
+        <w:t xml:space="preserve"> </w:t>
+      </w:r>
+      <w:proofErr w:type="spellStart"/>
+      <w:r>
+        <w:rPr>
+          <w:sz w:val="28"/>
+          <w:szCs w:val="28"/>
+        </w:rPr>
+        <w:t>state</w:t>
+      </w:r>
+      <w:proofErr w:type="spellEnd"/>
+      <w:r>
+        <w:rPr>
+          <w:sz w:val="28"/>
+          <w:szCs w:val="28"/>
+        </w:rPr>
+        <w:t xml:space="preserve"> later</w:t>
+      </w:r>
+      <w:r>
+        <w:rPr>
+          <w:sz w:val="28"/>
+          <w:szCs w:val="28"/>
+        </w:rPr>
+        <w:t xml:space="preserve">. </w:t>
+      </w:r>
+      <w:proofErr w:type="spellStart"/>
+      <w:r>
+        <w:rPr>
+          <w:sz w:val="28"/>
+          <w:szCs w:val="28"/>
+        </w:rPr>
+        <w:t>It’s</w:t>
+      </w:r>
+      <w:proofErr w:type="spellEnd"/>
+      <w:r>
+        <w:rPr>
+          <w:sz w:val="28"/>
+          <w:szCs w:val="28"/>
+        </w:rPr>
+        <w:t xml:space="preserve"> </w:t>
+      </w:r>
+      <w:proofErr w:type="spellStart"/>
+      <w:r>
+        <w:rPr>
+          <w:sz w:val="28"/>
+          <w:szCs w:val="28"/>
+        </w:rPr>
+        <w:t>composed</w:t>
+      </w:r>
+      <w:proofErr w:type="spellEnd"/>
+      <w:r>
+        <w:rPr>
+          <w:sz w:val="28"/>
+          <w:szCs w:val="28"/>
+        </w:rPr>
+        <w:t xml:space="preserve"> </w:t>
+      </w:r>
+      <w:proofErr w:type="spellStart"/>
+      <w:r>
+        <w:rPr>
+          <w:sz w:val="28"/>
+          <w:szCs w:val="28"/>
+        </w:rPr>
+        <w:t>by</w:t>
+      </w:r>
+      <w:proofErr w:type="spellEnd"/>
+      <w:r>
+        <w:rPr>
+          <w:sz w:val="28"/>
+          <w:szCs w:val="28"/>
+        </w:rPr>
+        <w:t xml:space="preserve"> </w:t>
+      </w:r>
+      <w:proofErr w:type="spellStart"/>
+      <w:r>
+        <w:rPr>
+          <w:sz w:val="28"/>
+          <w:szCs w:val="28"/>
+        </w:rPr>
+        <w:t>an</w:t>
+      </w:r>
+      <w:proofErr w:type="spellEnd"/>
+      <w:r>
+        <w:rPr>
+          <w:sz w:val="28"/>
+          <w:szCs w:val="28"/>
+        </w:rPr>
+        <w:t xml:space="preserve"> </w:t>
+      </w:r>
+      <w:proofErr w:type="spellStart"/>
+      <w:r>
+        <w:rPr>
+          <w:sz w:val="28"/>
+          <w:szCs w:val="28"/>
+        </w:rPr>
+        <w:t>O</w:t>
+      </w:r>
+      <w:r>
+        <w:rPr>
+          <w:sz w:val="28"/>
+          <w:szCs w:val="28"/>
+        </w:rPr>
+        <w:t>riginator</w:t>
+      </w:r>
+      <w:proofErr w:type="spellEnd"/>
+      <w:r>
+        <w:rPr>
+          <w:sz w:val="28"/>
+          <w:szCs w:val="28"/>
+        </w:rPr>
+        <w:t xml:space="preserve"> </w:t>
+      </w:r>
+      <w:proofErr w:type="spellStart"/>
+      <w:r>
+        <w:rPr>
+          <w:sz w:val="28"/>
+          <w:szCs w:val="28"/>
+        </w:rPr>
+        <w:t>class</w:t>
+      </w:r>
+      <w:proofErr w:type="spellEnd"/>
+      <w:r>
+        <w:rPr>
+          <w:sz w:val="28"/>
+          <w:szCs w:val="28"/>
+        </w:rPr>
+        <w:t xml:space="preserve">, in </w:t>
+      </w:r>
+      <w:proofErr w:type="spellStart"/>
+      <w:r>
+        <w:rPr>
+          <w:sz w:val="28"/>
+          <w:szCs w:val="28"/>
+        </w:rPr>
+        <w:t>this</w:t>
+      </w:r>
+      <w:proofErr w:type="spellEnd"/>
+      <w:r>
+        <w:rPr>
+          <w:sz w:val="28"/>
+          <w:szCs w:val="28"/>
+        </w:rPr>
+        <w:t xml:space="preserve"> case </w:t>
+      </w:r>
+      <w:proofErr w:type="spellStart"/>
+      <w:r>
+        <w:rPr>
+          <w:sz w:val="28"/>
+          <w:szCs w:val="28"/>
+        </w:rPr>
+        <w:t>is</w:t>
+      </w:r>
+      <w:proofErr w:type="spellEnd"/>
+      <w:r>
+        <w:rPr>
+          <w:sz w:val="28"/>
+          <w:szCs w:val="28"/>
+        </w:rPr>
+        <w:t xml:space="preserve"> </w:t>
+      </w:r>
+      <w:proofErr w:type="spellStart"/>
+      <w:r>
+        <w:rPr>
+          <w:sz w:val="28"/>
+          <w:szCs w:val="28"/>
+        </w:rPr>
+        <w:t>the</w:t>
+      </w:r>
+      <w:proofErr w:type="spellEnd"/>
+      <w:r>
+        <w:rPr>
+          <w:sz w:val="28"/>
+          <w:szCs w:val="28"/>
+        </w:rPr>
+        <w:t xml:space="preserve"> </w:t>
+      </w:r>
+      <w:proofErr w:type="spellStart"/>
+      <w:r>
+        <w:rPr>
+          <w:sz w:val="28"/>
+          <w:szCs w:val="28"/>
+        </w:rPr>
+        <w:t>FreeColGamesaveFile</w:t>
+      </w:r>
+      <w:proofErr w:type="spellEnd"/>
+      <w:r>
+        <w:rPr>
+          <w:sz w:val="28"/>
+          <w:szCs w:val="28"/>
+        </w:rPr>
+        <w:t xml:space="preserve">, a </w:t>
+      </w:r>
+      <w:r>
+        <w:rPr>
+          <w:sz w:val="28"/>
+          <w:szCs w:val="28"/>
+        </w:rPr>
+        <w:t>M</w:t>
+      </w:r>
+      <w:r>
+        <w:rPr>
+          <w:sz w:val="28"/>
+          <w:szCs w:val="28"/>
+        </w:rPr>
+        <w:t>emento c</w:t>
+      </w:r>
+      <w:proofErr w:type="spellStart"/>
+      <w:r>
+        <w:rPr>
+          <w:sz w:val="28"/>
+          <w:szCs w:val="28"/>
+        </w:rPr>
+        <w:t>lass</w:t>
+      </w:r>
+      <w:proofErr w:type="spellEnd"/>
+      <w:r>
+        <w:rPr>
+          <w:sz w:val="28"/>
+          <w:szCs w:val="28"/>
+        </w:rPr>
+        <w:t xml:space="preserve">, </w:t>
+      </w:r>
+      <w:proofErr w:type="spellStart"/>
+      <w:r>
+        <w:rPr>
+          <w:sz w:val="28"/>
+          <w:szCs w:val="28"/>
+        </w:rPr>
+        <w:t>that</w:t>
+      </w:r>
+      <w:proofErr w:type="spellEnd"/>
+      <w:r>
+        <w:rPr>
+          <w:sz w:val="28"/>
+          <w:szCs w:val="28"/>
+        </w:rPr>
+        <w:t xml:space="preserve"> </w:t>
+      </w:r>
+      <w:proofErr w:type="spellStart"/>
+      <w:r>
+        <w:rPr>
+          <w:sz w:val="28"/>
+          <w:szCs w:val="28"/>
+        </w:rPr>
+        <w:t>is</w:t>
+      </w:r>
+      <w:proofErr w:type="spellEnd"/>
+      <w:r>
+        <w:rPr>
+          <w:sz w:val="28"/>
+          <w:szCs w:val="28"/>
+        </w:rPr>
+        <w:t xml:space="preserve"> </w:t>
+      </w:r>
+      <w:proofErr w:type="spellStart"/>
+      <w:r>
+        <w:rPr>
+          <w:sz w:val="28"/>
+          <w:szCs w:val="28"/>
+        </w:rPr>
+        <w:t>the</w:t>
+      </w:r>
+      <w:proofErr w:type="spellEnd"/>
+      <w:r>
+        <w:rPr>
+          <w:sz w:val="28"/>
+          <w:szCs w:val="28"/>
+        </w:rPr>
+        <w:t xml:space="preserve"> </w:t>
+      </w:r>
+      <w:proofErr w:type="spellStart"/>
+      <w:r>
+        <w:rPr>
+          <w:sz w:val="28"/>
+          <w:szCs w:val="28"/>
+        </w:rPr>
+        <w:t>FreeColDataFile</w:t>
+      </w:r>
+      <w:proofErr w:type="spellEnd"/>
+      <w:r>
+        <w:rPr>
+          <w:sz w:val="28"/>
+          <w:szCs w:val="28"/>
+        </w:rPr>
+        <w:t xml:space="preserve">, </w:t>
+      </w:r>
+      <w:proofErr w:type="spellStart"/>
+      <w:r>
+        <w:rPr>
+          <w:sz w:val="28"/>
+          <w:szCs w:val="28"/>
+        </w:rPr>
+        <w:t>and</w:t>
+      </w:r>
+      <w:proofErr w:type="spellEnd"/>
+      <w:r>
+        <w:rPr>
+          <w:sz w:val="28"/>
+          <w:szCs w:val="28"/>
+        </w:rPr>
+        <w:t xml:space="preserve"> </w:t>
+      </w:r>
+      <w:proofErr w:type="spellStart"/>
+      <w:r>
+        <w:rPr>
+          <w:sz w:val="28"/>
+          <w:szCs w:val="28"/>
+        </w:rPr>
+        <w:t>last</w:t>
+      </w:r>
+      <w:proofErr w:type="spellEnd"/>
+      <w:r>
+        <w:rPr>
+          <w:sz w:val="28"/>
+          <w:szCs w:val="28"/>
+        </w:rPr>
+        <w:t xml:space="preserve"> </w:t>
+      </w:r>
+      <w:proofErr w:type="spellStart"/>
+      <w:r>
+        <w:rPr>
+          <w:sz w:val="28"/>
+          <w:szCs w:val="28"/>
+        </w:rPr>
+        <w:t>but</w:t>
+      </w:r>
+      <w:proofErr w:type="spellEnd"/>
+      <w:r>
+        <w:rPr>
+          <w:sz w:val="28"/>
+          <w:szCs w:val="28"/>
+        </w:rPr>
+        <w:t xml:space="preserve"> </w:t>
+      </w:r>
+      <w:proofErr w:type="spellStart"/>
+      <w:r>
+        <w:rPr>
+          <w:sz w:val="28"/>
+          <w:szCs w:val="28"/>
+        </w:rPr>
+        <w:t>not</w:t>
+      </w:r>
+      <w:proofErr w:type="spellEnd"/>
+      <w:r>
+        <w:rPr>
+          <w:sz w:val="28"/>
+          <w:szCs w:val="28"/>
+        </w:rPr>
+        <w:t xml:space="preserve"> </w:t>
+      </w:r>
+      <w:proofErr w:type="spellStart"/>
+      <w:r>
+        <w:rPr>
+          <w:sz w:val="28"/>
+          <w:szCs w:val="28"/>
+        </w:rPr>
+        <w:t>least</w:t>
+      </w:r>
+      <w:proofErr w:type="spellEnd"/>
+      <w:r>
+        <w:rPr>
+          <w:sz w:val="28"/>
+          <w:szCs w:val="28"/>
+        </w:rPr>
+        <w:t xml:space="preserve">, </w:t>
+      </w:r>
+      <w:proofErr w:type="spellStart"/>
+      <w:r>
+        <w:rPr>
+          <w:sz w:val="28"/>
+          <w:szCs w:val="28"/>
+        </w:rPr>
+        <w:t>the</w:t>
+      </w:r>
+      <w:proofErr w:type="spellEnd"/>
+      <w:r>
+        <w:rPr>
+          <w:sz w:val="28"/>
+          <w:szCs w:val="28"/>
+        </w:rPr>
+        <w:t xml:space="preserve"> </w:t>
+      </w:r>
+      <w:proofErr w:type="spellStart"/>
+      <w:r>
+        <w:rPr>
+          <w:sz w:val="28"/>
+          <w:szCs w:val="28"/>
+        </w:rPr>
+        <w:t>CareTaker</w:t>
+      </w:r>
+      <w:proofErr w:type="spellEnd"/>
+      <w:r>
+        <w:rPr>
+          <w:sz w:val="28"/>
+          <w:szCs w:val="28"/>
+        </w:rPr>
+        <w:t xml:space="preserve"> </w:t>
+      </w:r>
+      <w:proofErr w:type="spellStart"/>
+      <w:r>
+        <w:rPr>
+          <w:sz w:val="28"/>
+          <w:szCs w:val="28"/>
+        </w:rPr>
+        <w:t>class</w:t>
+      </w:r>
+      <w:proofErr w:type="spellEnd"/>
+      <w:r>
+        <w:rPr>
+          <w:sz w:val="28"/>
+          <w:szCs w:val="28"/>
+        </w:rPr>
+        <w:t xml:space="preserve">, </w:t>
+      </w:r>
+      <w:proofErr w:type="spellStart"/>
+      <w:r>
+        <w:rPr>
+          <w:sz w:val="28"/>
+          <w:szCs w:val="28"/>
+        </w:rPr>
+        <w:t>that</w:t>
+      </w:r>
+      <w:proofErr w:type="spellEnd"/>
+      <w:r>
+        <w:rPr>
+          <w:sz w:val="28"/>
+          <w:szCs w:val="28"/>
+        </w:rPr>
+        <w:t xml:space="preserve"> </w:t>
+      </w:r>
+      <w:proofErr w:type="spellStart"/>
+      <w:r>
+        <w:rPr>
+          <w:sz w:val="28"/>
+          <w:szCs w:val="28"/>
+        </w:rPr>
+        <w:t>is</w:t>
+      </w:r>
+      <w:proofErr w:type="spellEnd"/>
+      <w:r>
+        <w:rPr>
+          <w:sz w:val="28"/>
+          <w:szCs w:val="28"/>
+        </w:rPr>
+        <w:t xml:space="preserve"> </w:t>
+      </w:r>
+      <w:proofErr w:type="spellStart"/>
+      <w:r>
+        <w:rPr>
+          <w:sz w:val="28"/>
+          <w:szCs w:val="28"/>
+        </w:rPr>
+        <w:t>the</w:t>
+      </w:r>
+      <w:proofErr w:type="spellEnd"/>
+      <w:r>
+        <w:rPr>
+          <w:sz w:val="28"/>
+          <w:szCs w:val="28"/>
+        </w:rPr>
+        <w:t xml:space="preserve"> </w:t>
+      </w:r>
+      <w:proofErr w:type="spellStart"/>
+      <w:r>
+        <w:rPr>
+          <w:sz w:val="28"/>
+          <w:szCs w:val="28"/>
+        </w:rPr>
+        <w:t>FreeColModFile</w:t>
+      </w:r>
+      <w:proofErr w:type="spellEnd"/>
+      <w:r>
+        <w:rPr>
+          <w:sz w:val="28"/>
+          <w:szCs w:val="28"/>
+        </w:rPr>
+        <w:t>.</w:t>
+      </w:r>
     </w:p>
     <w:sectPr>
       <w:pgSz w:w="11906" w:h="16838"/>
@@ -2107,7 +5085,7 @@
   <w:abstractNum w:abstractNumId="0" w15:restartNumberingAfterBreak="0">
     <w:nsid w:val="25A74183"/>
     <w:multiLevelType w:val="hybridMultilevel"/>
-    <w:tmpl w:val="DB447D3C"/>
+    <w:tmpl w:val="18304E5A"/>
     <w:lvl w:ilvl="0" w:tplc="08160001">
       <w:start w:val="1"/>
       <w:numFmt w:val="bullet"/>

</xml_diff>

<commit_message>
Design pattern depois da review da Madalena
</commit_message>
<xml_diff>
--- a/Project_Management/team_member_3/patterns_team_member3.docx
+++ b/Project_Management/team_member_3/patterns_team_member3.docx
@@ -5,7 +5,6 @@
     <w:p>
       <w:pPr>
         <w:pStyle w:val="Ttulo1"/>
-        <w:ind w:left="2124" w:firstLine="708"/>
         <w:rPr>
           <w:sz w:val="40"/>
           <w:szCs w:val="40"/>
@@ -27,6 +26,13 @@
         <w:t>Patterns</w:t>
       </w:r>
       <w:proofErr w:type="spellEnd"/>
+      <w:r>
+        <w:rPr>
+          <w:sz w:val="40"/>
+          <w:szCs w:val="40"/>
+        </w:rPr>
+        <w:t xml:space="preserve"> – Joana Monteiro, 62689</w:t>
+      </w:r>
     </w:p>
     <w:p>
       <w:pPr>
@@ -109,7 +115,7 @@
           <w:u w:val="single"/>
         </w:rPr>
         <w:drawing>
-          <wp:anchor distT="0" distB="0" distL="114300" distR="114300" simplePos="0" relativeHeight="251658240" behindDoc="1" locked="0" layoutInCell="1" allowOverlap="1" wp14:anchorId="44633470" wp14:editId="7228BF15">
+          <wp:anchor distT="0" distB="0" distL="114300" distR="114300" simplePos="0" relativeHeight="251658240" behindDoc="1" locked="0" layoutInCell="1" allowOverlap="1" wp14:anchorId="44633470" wp14:editId="1CC29E10">
             <wp:simplePos x="0" y="0"/>
             <wp:positionH relativeFrom="column">
               <wp:posOffset>114935</wp:posOffset>
@@ -1160,67 +1166,34 @@
           <w:lang w:eastAsia="en-US"/>
         </w:rPr>
       </w:pPr>
-      <w:proofErr w:type="spellStart"/>
-      <w:r>
-        <w:rPr>
-          <w:rFonts w:asciiTheme="minorHAnsi" w:eastAsiaTheme="minorHAnsi" w:hAnsiTheme="minorHAnsi" w:cstheme="minorBidi"/>
-          <w:sz w:val="28"/>
-          <w:szCs w:val="28"/>
-          <w:lang w:eastAsia="en-US"/>
-        </w:rPr>
-        <w:t>Code</w:t>
-      </w:r>
-      <w:proofErr w:type="spellEnd"/>
-      <w:r>
-        <w:rPr>
-          <w:rFonts w:asciiTheme="minorHAnsi" w:eastAsiaTheme="minorHAnsi" w:hAnsiTheme="minorHAnsi" w:cstheme="minorBidi"/>
-          <w:sz w:val="28"/>
-          <w:szCs w:val="28"/>
-          <w:lang w:eastAsia="en-US"/>
-        </w:rPr>
-        <w:t>:</w:t>
-      </w:r>
-    </w:p>
-    <w:p>
-      <w:pPr>
-        <w:pStyle w:val="NormalWeb"/>
-        <w:spacing w:before="0" w:beforeAutospacing="0" w:after="0" w:afterAutospacing="0"/>
-        <w:rPr>
-          <w:rFonts w:asciiTheme="minorHAnsi" w:eastAsiaTheme="minorHAnsi" w:hAnsiTheme="minorHAnsi" w:cstheme="minorBidi"/>
-          <w:sz w:val="28"/>
-          <w:szCs w:val="28"/>
-          <w:lang w:eastAsia="en-US"/>
-        </w:rPr>
-      </w:pPr>
-      <w:r>
-        <w:rPr>
-          <w:rFonts w:asciiTheme="minorHAnsi" w:eastAsiaTheme="minorHAnsi" w:hAnsiTheme="minorHAnsi" w:cstheme="minorBidi"/>
-          <w:noProof/>
+      <w:r>
+        <w:rPr>
+          <w:rFonts w:asciiTheme="minorHAnsi" w:eastAsiaTheme="minorHAnsi" w:hAnsiTheme="minorHAnsi" w:cstheme="minorBidi"/>
           <w:sz w:val="28"/>
           <w:szCs w:val="28"/>
           <w:lang w:eastAsia="en-US"/>
         </w:rPr>
         <w:drawing>
-          <wp:anchor distT="0" distB="0" distL="114300" distR="114300" simplePos="0" relativeHeight="251659264" behindDoc="1" locked="0" layoutInCell="1" allowOverlap="1" wp14:anchorId="16125A81" wp14:editId="6009C71E">
+          <wp:anchor distT="0" distB="0" distL="114300" distR="114300" simplePos="0" relativeHeight="251669504" behindDoc="1" locked="0" layoutInCell="1" allowOverlap="1" wp14:anchorId="2734AB9F" wp14:editId="32846926">
             <wp:simplePos x="0" y="0"/>
-            <wp:positionH relativeFrom="margin">
-              <wp:align>center</wp:align>
+            <wp:positionH relativeFrom="column">
+              <wp:posOffset>1015365</wp:posOffset>
             </wp:positionH>
             <wp:positionV relativeFrom="paragraph">
-              <wp:posOffset>261620</wp:posOffset>
+              <wp:posOffset>60960</wp:posOffset>
             </wp:positionV>
-            <wp:extent cx="4704715" cy="2077720"/>
-            <wp:effectExtent l="0" t="0" r="635" b="0"/>
+            <wp:extent cx="4442460" cy="2498090"/>
+            <wp:effectExtent l="0" t="0" r="0" b="0"/>
             <wp:wrapTight wrapText="bothSides">
               <wp:wrapPolygon edited="0">
                 <wp:start x="0" y="0"/>
-                <wp:lineTo x="0" y="21389"/>
-                <wp:lineTo x="21515" y="21389"/>
-                <wp:lineTo x="21515" y="0"/>
+                <wp:lineTo x="0" y="21413"/>
+                <wp:lineTo x="21489" y="21413"/>
+                <wp:lineTo x="21489" y="0"/>
                 <wp:lineTo x="0" y="0"/>
               </wp:wrapPolygon>
             </wp:wrapTight>
-            <wp:docPr id="12890246" name="Imagem 1" descr="Uma imagem com texto, captura de ecrã, Tipo de letra&#10;&#10;Descrição gerada automaticamente"/>
+            <wp:docPr id="801151591" name="Imagem 1" descr="Uma imagem com texto, captura de ecrã, software&#10;&#10;Descrição gerada automaticamente"/>
             <wp:cNvGraphicFramePr>
               <a:graphicFrameLocks xmlns:a="http://schemas.openxmlformats.org/drawingml/2006/main" noChangeAspect="1"/>
             </wp:cNvGraphicFramePr>
@@ -1228,7 +1201,7 @@
               <a:graphicData uri="http://schemas.openxmlformats.org/drawingml/2006/picture">
                 <pic:pic xmlns:pic="http://schemas.openxmlformats.org/drawingml/2006/picture">
                   <pic:nvPicPr>
-                    <pic:cNvPr id="12890246" name="Imagem 1" descr="Uma imagem com texto, captura de ecrã, Tipo de letra&#10;&#10;Descrição gerada automaticamente"/>
+                    <pic:cNvPr id="801151591" name="Imagem 1" descr="Uma imagem com texto, captura de ecrã, software&#10;&#10;Descrição gerada automaticamente"/>
                     <pic:cNvPicPr/>
                   </pic:nvPicPr>
                   <pic:blipFill>
@@ -1246,7 +1219,7 @@
                   <pic:spPr>
                     <a:xfrm>
                       <a:off x="0" y="0"/>
-                      <a:ext cx="4704715" cy="2077720"/>
+                      <a:ext cx="4442460" cy="2498090"/>
                     </a:xfrm>
                     <a:prstGeom prst="rect">
                       <a:avLst/>
@@ -1264,6 +1237,38 @@
           </wp:anchor>
         </w:drawing>
       </w:r>
+      <w:proofErr w:type="spellStart"/>
+      <w:r>
+        <w:rPr>
+          <w:rFonts w:asciiTheme="minorHAnsi" w:eastAsiaTheme="minorHAnsi" w:hAnsiTheme="minorHAnsi" w:cstheme="minorBidi"/>
+          <w:sz w:val="28"/>
+          <w:szCs w:val="28"/>
+          <w:lang w:eastAsia="en-US"/>
+        </w:rPr>
+        <w:t>Code</w:t>
+      </w:r>
+      <w:proofErr w:type="spellEnd"/>
+      <w:r>
+        <w:rPr>
+          <w:rFonts w:asciiTheme="minorHAnsi" w:eastAsiaTheme="minorHAnsi" w:hAnsiTheme="minorHAnsi" w:cstheme="minorBidi"/>
+          <w:sz w:val="28"/>
+          <w:szCs w:val="28"/>
+          <w:lang w:eastAsia="en-US"/>
+        </w:rPr>
+        <w:t>:</w:t>
+      </w:r>
+    </w:p>
+    <w:p>
+      <w:pPr>
+        <w:pStyle w:val="NormalWeb"/>
+        <w:spacing w:before="0" w:beforeAutospacing="0" w:after="0" w:afterAutospacing="0"/>
+        <w:rPr>
+          <w:rFonts w:asciiTheme="minorHAnsi" w:eastAsiaTheme="minorHAnsi" w:hAnsiTheme="minorHAnsi" w:cstheme="minorBidi"/>
+          <w:sz w:val="28"/>
+          <w:szCs w:val="28"/>
+          <w:lang w:eastAsia="en-US"/>
+        </w:rPr>
+      </w:pPr>
     </w:p>
     <w:p>
       <w:pPr>
@@ -1402,7 +1407,7 @@
           <w:szCs w:val="28"/>
         </w:rPr>
         <w:drawing>
-          <wp:anchor distT="0" distB="0" distL="114300" distR="114300" simplePos="0" relativeHeight="251661312" behindDoc="1" locked="0" layoutInCell="1" allowOverlap="1" wp14:anchorId="3A9564B8" wp14:editId="294AF203">
+          <wp:anchor distT="0" distB="0" distL="114300" distR="114300" simplePos="0" relativeHeight="251661312" behindDoc="1" locked="0" layoutInCell="1" allowOverlap="1" wp14:anchorId="3A9564B8" wp14:editId="25CC87D9">
             <wp:simplePos x="0" y="0"/>
             <wp:positionH relativeFrom="page">
               <wp:posOffset>367114</wp:posOffset>
@@ -1855,6 +1860,7 @@
         </w:rPr>
         <w:t xml:space="preserve">5 </w:t>
       </w:r>
+      <w:proofErr w:type="gramStart"/>
       <w:r>
         <w:rPr>
           <w:sz w:val="28"/>
@@ -1874,7 +1880,15 @@
           <w:sz w:val="28"/>
           <w:szCs w:val="28"/>
         </w:rPr>
-        <w:t xml:space="preserve"> : “</w:t>
+        <w:t xml:space="preserve"> :</w:t>
+      </w:r>
+      <w:proofErr w:type="gramEnd"/>
+      <w:r>
+        <w:rPr>
+          <w:sz w:val="28"/>
+          <w:szCs w:val="28"/>
+        </w:rPr>
+        <w:t xml:space="preserve"> “</w:t>
       </w:r>
       <w:proofErr w:type="spellStart"/>
       <w:r>
@@ -2058,6 +2072,7 @@
       </w:pPr>
       <w:r>
         <w:rPr>
+          <w:noProof/>
           <w:sz w:val="28"/>
           <w:szCs w:val="28"/>
           <w:u w:val="single"/>
@@ -2322,6 +2337,7 @@
       </w:pPr>
       <w:r>
         <w:rPr>
+          <w:noProof/>
           <w:sz w:val="28"/>
           <w:szCs w:val="28"/>
         </w:rPr>
@@ -2479,6 +2495,7 @@
       </w:pPr>
       <w:r>
         <w:rPr>
+          <w:noProof/>
           <w:sz w:val="28"/>
           <w:szCs w:val="28"/>
         </w:rPr>
@@ -2520,11 +2537,12 @@
       </w:r>
       <w:r>
         <w:rPr>
+          <w:noProof/>
           <w:sz w:val="28"/>
           <w:szCs w:val="28"/>
         </w:rPr>
         <w:drawing>
-          <wp:anchor distT="0" distB="0" distL="114300" distR="114300" simplePos="0" relativeHeight="251663360" behindDoc="1" locked="0" layoutInCell="1" allowOverlap="1" wp14:anchorId="36446690" wp14:editId="37342129">
+          <wp:anchor distT="0" distB="0" distL="114300" distR="114300" simplePos="0" relativeHeight="251663360" behindDoc="1" locked="0" layoutInCell="1" allowOverlap="1" wp14:anchorId="36446690" wp14:editId="5B214121">
             <wp:simplePos x="0" y="0"/>
             <wp:positionH relativeFrom="column">
               <wp:posOffset>457835</wp:posOffset>
@@ -3320,6 +3338,7 @@
       </w:pPr>
       <w:r>
         <w:rPr>
+          <w:noProof/>
           <w:sz w:val="28"/>
           <w:szCs w:val="28"/>
           <w:u w:val="single"/>
@@ -3680,6 +3699,7 @@
         <w:t xml:space="preserve"> </w:t>
       </w:r>
       <w:proofErr w:type="spellStart"/>
+      <w:proofErr w:type="gramStart"/>
       <w:r>
         <w:rPr>
           <w:b/>
@@ -3702,7 +3722,15 @@
           <w:sz w:val="28"/>
           <w:szCs w:val="28"/>
         </w:rPr>
-        <w:t xml:space="preserve">: </w:t>
+        <w:t>:</w:t>
+      </w:r>
+      <w:proofErr w:type="gramEnd"/>
+      <w:r>
+        <w:rPr>
+          <w:sz w:val="28"/>
+          <w:szCs w:val="28"/>
+        </w:rPr>
+        <w:t xml:space="preserve"> </w:t>
       </w:r>
       <w:proofErr w:type="spellStart"/>
       <w:r>
@@ -3996,6 +4024,7 @@
       </w:pPr>
       <w:r>
         <w:rPr>
+          <w:noProof/>
           <w:sz w:val="28"/>
           <w:szCs w:val="28"/>
         </w:rPr>
@@ -4187,11 +4216,12 @@
       </w:pPr>
       <w:r>
         <w:rPr>
+          <w:noProof/>
           <w:sz w:val="28"/>
           <w:szCs w:val="28"/>
         </w:rPr>
         <w:drawing>
-          <wp:anchor distT="0" distB="0" distL="114300" distR="114300" simplePos="0" relativeHeight="251668480" behindDoc="1" locked="0" layoutInCell="1" allowOverlap="1" wp14:anchorId="214E1BC9" wp14:editId="6054B2E5">
+          <wp:anchor distT="0" distB="0" distL="114300" distR="114300" simplePos="0" relativeHeight="251668480" behindDoc="1" locked="0" layoutInCell="1" allowOverlap="1" wp14:anchorId="214E1BC9" wp14:editId="621F0575">
             <wp:simplePos x="0" y="0"/>
             <wp:positionH relativeFrom="column">
               <wp:posOffset>800735</wp:posOffset>
@@ -4263,11 +4293,12 @@
       </w:r>
       <w:r>
         <w:rPr>
+          <w:noProof/>
           <w:sz w:val="28"/>
           <w:szCs w:val="28"/>
         </w:rPr>
         <w:drawing>
-          <wp:anchor distT="0" distB="0" distL="114300" distR="114300" simplePos="0" relativeHeight="251667456" behindDoc="1" locked="0" layoutInCell="1" allowOverlap="1" wp14:anchorId="39730311" wp14:editId="7E781899">
+          <wp:anchor distT="0" distB="0" distL="114300" distR="114300" simplePos="0" relativeHeight="251667456" behindDoc="1" locked="0" layoutInCell="1" allowOverlap="1" wp14:anchorId="39730311" wp14:editId="02E9E5BC">
             <wp:simplePos x="0" y="0"/>
             <wp:positionH relativeFrom="page">
               <wp:posOffset>831215</wp:posOffset>
@@ -4350,725 +4381,749 @@
         <w:rPr>
           <w:sz w:val="28"/>
           <w:szCs w:val="28"/>
+        </w:rPr>
+      </w:pPr>
+      <w:proofErr w:type="spellStart"/>
+      <w:r>
+        <w:rPr>
+          <w:sz w:val="28"/>
+          <w:szCs w:val="28"/>
+        </w:rPr>
+        <w:t>This</w:t>
+      </w:r>
+      <w:proofErr w:type="spellEnd"/>
+      <w:r>
+        <w:rPr>
+          <w:sz w:val="28"/>
+          <w:szCs w:val="28"/>
+        </w:rPr>
+        <w:t xml:space="preserve"> design </w:t>
+      </w:r>
+      <w:proofErr w:type="spellStart"/>
+      <w:r>
+        <w:rPr>
+          <w:sz w:val="28"/>
+          <w:szCs w:val="28"/>
+        </w:rPr>
+        <w:t>pattern</w:t>
+      </w:r>
+      <w:proofErr w:type="spellEnd"/>
+      <w:r>
+        <w:rPr>
+          <w:sz w:val="28"/>
+          <w:szCs w:val="28"/>
+        </w:rPr>
+        <w:t xml:space="preserve"> </w:t>
+      </w:r>
+      <w:proofErr w:type="spellStart"/>
+      <w:r>
+        <w:rPr>
+          <w:sz w:val="28"/>
+          <w:szCs w:val="28"/>
+        </w:rPr>
+        <w:t>provides</w:t>
+      </w:r>
+      <w:proofErr w:type="spellEnd"/>
+      <w:r>
+        <w:rPr>
+          <w:sz w:val="28"/>
+          <w:szCs w:val="28"/>
+        </w:rPr>
+        <w:t xml:space="preserve"> a </w:t>
+      </w:r>
+      <w:proofErr w:type="spellStart"/>
+      <w:r>
+        <w:rPr>
+          <w:sz w:val="28"/>
+          <w:szCs w:val="28"/>
+        </w:rPr>
+        <w:t>way</w:t>
+      </w:r>
+      <w:proofErr w:type="spellEnd"/>
+      <w:r>
+        <w:rPr>
+          <w:sz w:val="28"/>
+          <w:szCs w:val="28"/>
+        </w:rPr>
+        <w:t xml:space="preserve"> to capture </w:t>
+      </w:r>
+      <w:proofErr w:type="spellStart"/>
+      <w:r>
+        <w:rPr>
+          <w:sz w:val="28"/>
+          <w:szCs w:val="28"/>
+        </w:rPr>
+        <w:t>and</w:t>
+      </w:r>
+      <w:proofErr w:type="spellEnd"/>
+      <w:r>
+        <w:rPr>
+          <w:sz w:val="28"/>
+          <w:szCs w:val="28"/>
+        </w:rPr>
+        <w:t xml:space="preserve"> externalize </w:t>
+      </w:r>
+      <w:proofErr w:type="spellStart"/>
+      <w:r>
+        <w:rPr>
+          <w:sz w:val="28"/>
+          <w:szCs w:val="28"/>
+        </w:rPr>
+        <w:t>an</w:t>
+      </w:r>
+      <w:proofErr w:type="spellEnd"/>
+      <w:r>
+        <w:rPr>
+          <w:sz w:val="28"/>
+          <w:szCs w:val="28"/>
+        </w:rPr>
+        <w:t xml:space="preserve"> </w:t>
+      </w:r>
+      <w:proofErr w:type="spellStart"/>
+      <w:r>
+        <w:rPr>
+          <w:sz w:val="28"/>
+          <w:szCs w:val="28"/>
+        </w:rPr>
+        <w:t>object's</w:t>
+      </w:r>
+      <w:proofErr w:type="spellEnd"/>
+      <w:r>
+        <w:rPr>
+          <w:sz w:val="28"/>
+          <w:szCs w:val="28"/>
+        </w:rPr>
+        <w:t xml:space="preserve"> </w:t>
+      </w:r>
+      <w:proofErr w:type="spellStart"/>
+      <w:r>
+        <w:rPr>
+          <w:sz w:val="28"/>
+          <w:szCs w:val="28"/>
+        </w:rPr>
+        <w:t>internal</w:t>
+      </w:r>
+      <w:proofErr w:type="spellEnd"/>
+      <w:r>
+        <w:rPr>
+          <w:sz w:val="28"/>
+          <w:szCs w:val="28"/>
+        </w:rPr>
+        <w:t xml:space="preserve"> </w:t>
+      </w:r>
+      <w:proofErr w:type="spellStart"/>
+      <w:r>
+        <w:rPr>
+          <w:sz w:val="28"/>
+          <w:szCs w:val="28"/>
+        </w:rPr>
+        <w:t>state</w:t>
+      </w:r>
+      <w:proofErr w:type="spellEnd"/>
+      <w:r>
+        <w:rPr>
+          <w:sz w:val="28"/>
+          <w:szCs w:val="28"/>
+        </w:rPr>
+        <w:t xml:space="preserve"> </w:t>
+      </w:r>
+      <w:proofErr w:type="spellStart"/>
+      <w:r>
+        <w:rPr>
+          <w:sz w:val="28"/>
+          <w:szCs w:val="28"/>
+        </w:rPr>
+        <w:t>so</w:t>
+      </w:r>
+      <w:proofErr w:type="spellEnd"/>
+      <w:r>
+        <w:rPr>
+          <w:sz w:val="28"/>
+          <w:szCs w:val="28"/>
+        </w:rPr>
+        <w:t xml:space="preserve"> </w:t>
+      </w:r>
+      <w:proofErr w:type="spellStart"/>
+      <w:r>
+        <w:rPr>
+          <w:sz w:val="28"/>
+          <w:szCs w:val="28"/>
+        </w:rPr>
+        <w:t>that</w:t>
+      </w:r>
+      <w:proofErr w:type="spellEnd"/>
+      <w:r>
+        <w:rPr>
+          <w:sz w:val="28"/>
+          <w:szCs w:val="28"/>
+        </w:rPr>
+        <w:t xml:space="preserve"> </w:t>
+      </w:r>
+      <w:proofErr w:type="spellStart"/>
+      <w:r>
+        <w:rPr>
+          <w:sz w:val="28"/>
+          <w:szCs w:val="28"/>
+        </w:rPr>
+        <w:t>it</w:t>
+      </w:r>
+      <w:proofErr w:type="spellEnd"/>
+      <w:r>
+        <w:rPr>
+          <w:sz w:val="28"/>
+          <w:szCs w:val="28"/>
+        </w:rPr>
+        <w:t xml:space="preserve"> can </w:t>
+      </w:r>
+      <w:proofErr w:type="spellStart"/>
+      <w:r>
+        <w:rPr>
+          <w:sz w:val="28"/>
+          <w:szCs w:val="28"/>
+        </w:rPr>
+        <w:t>be</w:t>
+      </w:r>
+      <w:proofErr w:type="spellEnd"/>
+      <w:r>
+        <w:rPr>
+          <w:sz w:val="28"/>
+          <w:szCs w:val="28"/>
+        </w:rPr>
+        <w:t xml:space="preserve"> </w:t>
+      </w:r>
+      <w:proofErr w:type="spellStart"/>
+      <w:r>
+        <w:rPr>
+          <w:sz w:val="28"/>
+          <w:szCs w:val="28"/>
+        </w:rPr>
+        <w:t>restored</w:t>
+      </w:r>
+      <w:proofErr w:type="spellEnd"/>
+      <w:r>
+        <w:rPr>
+          <w:sz w:val="28"/>
+          <w:szCs w:val="28"/>
+        </w:rPr>
+        <w:t xml:space="preserve"> to </w:t>
+      </w:r>
+      <w:proofErr w:type="spellStart"/>
+      <w:r>
+        <w:rPr>
+          <w:sz w:val="28"/>
+          <w:szCs w:val="28"/>
+        </w:rPr>
+        <w:t>that</w:t>
+      </w:r>
+      <w:proofErr w:type="spellEnd"/>
+      <w:r>
+        <w:rPr>
+          <w:sz w:val="28"/>
+          <w:szCs w:val="28"/>
+        </w:rPr>
+        <w:t xml:space="preserve"> </w:t>
+      </w:r>
+      <w:proofErr w:type="spellStart"/>
+      <w:r>
+        <w:rPr>
+          <w:sz w:val="28"/>
+          <w:szCs w:val="28"/>
+        </w:rPr>
+        <w:t>state</w:t>
+      </w:r>
+      <w:proofErr w:type="spellEnd"/>
+      <w:r>
+        <w:rPr>
+          <w:sz w:val="28"/>
+          <w:szCs w:val="28"/>
+        </w:rPr>
+        <w:t xml:space="preserve"> later</w:t>
+      </w:r>
+      <w:r>
+        <w:rPr>
+          <w:sz w:val="28"/>
+          <w:szCs w:val="28"/>
+        </w:rPr>
+        <w:t xml:space="preserve">. </w:t>
+      </w:r>
+      <w:proofErr w:type="spellStart"/>
+      <w:r>
+        <w:rPr>
+          <w:sz w:val="28"/>
+          <w:szCs w:val="28"/>
+        </w:rPr>
+        <w:t>It’s</w:t>
+      </w:r>
+      <w:proofErr w:type="spellEnd"/>
+      <w:r>
+        <w:rPr>
+          <w:sz w:val="28"/>
+          <w:szCs w:val="28"/>
+        </w:rPr>
+        <w:t xml:space="preserve"> </w:t>
+      </w:r>
+      <w:proofErr w:type="spellStart"/>
+      <w:r>
+        <w:rPr>
+          <w:sz w:val="28"/>
+          <w:szCs w:val="28"/>
+        </w:rPr>
+        <w:t>composed</w:t>
+      </w:r>
+      <w:proofErr w:type="spellEnd"/>
+      <w:r>
+        <w:rPr>
+          <w:sz w:val="28"/>
+          <w:szCs w:val="28"/>
+        </w:rPr>
+        <w:t xml:space="preserve"> </w:t>
+      </w:r>
+      <w:proofErr w:type="spellStart"/>
+      <w:r>
+        <w:rPr>
+          <w:sz w:val="28"/>
+          <w:szCs w:val="28"/>
+        </w:rPr>
+        <w:t>by</w:t>
+      </w:r>
+      <w:proofErr w:type="spellEnd"/>
+      <w:r>
+        <w:rPr>
+          <w:sz w:val="28"/>
+          <w:szCs w:val="28"/>
+        </w:rPr>
+        <w:t xml:space="preserve"> </w:t>
+      </w:r>
+      <w:proofErr w:type="spellStart"/>
+      <w:r>
+        <w:rPr>
+          <w:sz w:val="28"/>
+          <w:szCs w:val="28"/>
+        </w:rPr>
+        <w:t>an</w:t>
+      </w:r>
+      <w:proofErr w:type="spellEnd"/>
+      <w:r>
+        <w:rPr>
+          <w:sz w:val="28"/>
+          <w:szCs w:val="28"/>
+        </w:rPr>
+        <w:t xml:space="preserve"> </w:t>
+      </w:r>
+      <w:proofErr w:type="spellStart"/>
+      <w:r>
+        <w:rPr>
+          <w:sz w:val="28"/>
+          <w:szCs w:val="28"/>
+        </w:rPr>
+        <w:t>O</w:t>
+      </w:r>
+      <w:r>
+        <w:rPr>
+          <w:sz w:val="28"/>
+          <w:szCs w:val="28"/>
+        </w:rPr>
+        <w:t>riginator</w:t>
+      </w:r>
+      <w:proofErr w:type="spellEnd"/>
+      <w:r>
+        <w:rPr>
+          <w:sz w:val="28"/>
+          <w:szCs w:val="28"/>
+        </w:rPr>
+        <w:t xml:space="preserve"> </w:t>
+      </w:r>
+      <w:proofErr w:type="spellStart"/>
+      <w:r>
+        <w:rPr>
+          <w:sz w:val="28"/>
+          <w:szCs w:val="28"/>
+        </w:rPr>
+        <w:t>class</w:t>
+      </w:r>
+      <w:proofErr w:type="spellEnd"/>
+      <w:r>
+        <w:rPr>
+          <w:sz w:val="28"/>
+          <w:szCs w:val="28"/>
+        </w:rPr>
+        <w:t xml:space="preserve">, in </w:t>
+      </w:r>
+      <w:proofErr w:type="spellStart"/>
+      <w:r>
+        <w:rPr>
+          <w:sz w:val="28"/>
+          <w:szCs w:val="28"/>
+        </w:rPr>
+        <w:t>this</w:t>
+      </w:r>
+      <w:proofErr w:type="spellEnd"/>
+      <w:r>
+        <w:rPr>
+          <w:sz w:val="28"/>
+          <w:szCs w:val="28"/>
+        </w:rPr>
+        <w:t xml:space="preserve"> case </w:t>
+      </w:r>
+      <w:proofErr w:type="spellStart"/>
+      <w:r>
+        <w:rPr>
+          <w:sz w:val="28"/>
+          <w:szCs w:val="28"/>
+        </w:rPr>
+        <w:t>is</w:t>
+      </w:r>
+      <w:proofErr w:type="spellEnd"/>
+      <w:r>
+        <w:rPr>
+          <w:sz w:val="28"/>
+          <w:szCs w:val="28"/>
+        </w:rPr>
+        <w:t xml:space="preserve"> </w:t>
+      </w:r>
+      <w:proofErr w:type="spellStart"/>
+      <w:r>
+        <w:rPr>
+          <w:sz w:val="28"/>
+          <w:szCs w:val="28"/>
+        </w:rPr>
+        <w:t>the</w:t>
+      </w:r>
+      <w:proofErr w:type="spellEnd"/>
+      <w:r>
+        <w:rPr>
+          <w:sz w:val="28"/>
+          <w:szCs w:val="28"/>
+        </w:rPr>
+        <w:t xml:space="preserve"> </w:t>
+      </w:r>
+      <w:proofErr w:type="spellStart"/>
+      <w:r>
+        <w:rPr>
+          <w:sz w:val="28"/>
+          <w:szCs w:val="28"/>
+        </w:rPr>
+        <w:t>FreeColGamesaveFile</w:t>
+      </w:r>
+      <w:proofErr w:type="spellEnd"/>
+      <w:r>
+        <w:rPr>
+          <w:sz w:val="28"/>
+          <w:szCs w:val="28"/>
+        </w:rPr>
+        <w:t xml:space="preserve">, a </w:t>
+      </w:r>
+      <w:r>
+        <w:rPr>
+          <w:sz w:val="28"/>
+          <w:szCs w:val="28"/>
+        </w:rPr>
+        <w:t>M</w:t>
+      </w:r>
+      <w:r>
+        <w:rPr>
+          <w:sz w:val="28"/>
+          <w:szCs w:val="28"/>
+        </w:rPr>
+        <w:t xml:space="preserve">emento </w:t>
+      </w:r>
+      <w:proofErr w:type="spellStart"/>
+      <w:r>
+        <w:rPr>
+          <w:sz w:val="28"/>
+          <w:szCs w:val="28"/>
+        </w:rPr>
+        <w:t>class</w:t>
+      </w:r>
+      <w:proofErr w:type="spellEnd"/>
+      <w:r>
+        <w:rPr>
+          <w:sz w:val="28"/>
+          <w:szCs w:val="28"/>
+        </w:rPr>
+        <w:t xml:space="preserve">, </w:t>
+      </w:r>
+      <w:proofErr w:type="spellStart"/>
+      <w:r>
+        <w:rPr>
+          <w:sz w:val="28"/>
+          <w:szCs w:val="28"/>
+        </w:rPr>
+        <w:t>that</w:t>
+      </w:r>
+      <w:proofErr w:type="spellEnd"/>
+      <w:r>
+        <w:rPr>
+          <w:sz w:val="28"/>
+          <w:szCs w:val="28"/>
+        </w:rPr>
+        <w:t xml:space="preserve"> </w:t>
+      </w:r>
+      <w:proofErr w:type="spellStart"/>
+      <w:r>
+        <w:rPr>
+          <w:sz w:val="28"/>
+          <w:szCs w:val="28"/>
+        </w:rPr>
+        <w:t>is</w:t>
+      </w:r>
+      <w:proofErr w:type="spellEnd"/>
+      <w:r>
+        <w:rPr>
+          <w:sz w:val="28"/>
+          <w:szCs w:val="28"/>
+        </w:rPr>
+        <w:t xml:space="preserve"> </w:t>
+      </w:r>
+      <w:proofErr w:type="spellStart"/>
+      <w:r>
+        <w:rPr>
+          <w:sz w:val="28"/>
+          <w:szCs w:val="28"/>
+        </w:rPr>
+        <w:t>the</w:t>
+      </w:r>
+      <w:proofErr w:type="spellEnd"/>
+      <w:r>
+        <w:rPr>
+          <w:sz w:val="28"/>
+          <w:szCs w:val="28"/>
+        </w:rPr>
+        <w:t xml:space="preserve"> </w:t>
+      </w:r>
+      <w:proofErr w:type="spellStart"/>
+      <w:r>
+        <w:rPr>
+          <w:sz w:val="28"/>
+          <w:szCs w:val="28"/>
+        </w:rPr>
+        <w:t>FreeColDataFile</w:t>
+      </w:r>
+      <w:proofErr w:type="spellEnd"/>
+      <w:r>
+        <w:rPr>
+          <w:sz w:val="28"/>
+          <w:szCs w:val="28"/>
+        </w:rPr>
+        <w:t xml:space="preserve">, </w:t>
+      </w:r>
+      <w:proofErr w:type="spellStart"/>
+      <w:r>
+        <w:rPr>
+          <w:sz w:val="28"/>
+          <w:szCs w:val="28"/>
+        </w:rPr>
+        <w:t>and</w:t>
+      </w:r>
+      <w:proofErr w:type="spellEnd"/>
+      <w:r>
+        <w:rPr>
+          <w:sz w:val="28"/>
+          <w:szCs w:val="28"/>
+        </w:rPr>
+        <w:t xml:space="preserve"> </w:t>
+      </w:r>
+      <w:proofErr w:type="spellStart"/>
+      <w:r>
+        <w:rPr>
+          <w:sz w:val="28"/>
+          <w:szCs w:val="28"/>
+        </w:rPr>
+        <w:t>last</w:t>
+      </w:r>
+      <w:proofErr w:type="spellEnd"/>
+      <w:r>
+        <w:rPr>
+          <w:sz w:val="28"/>
+          <w:szCs w:val="28"/>
+        </w:rPr>
+        <w:t xml:space="preserve"> </w:t>
+      </w:r>
+      <w:proofErr w:type="spellStart"/>
+      <w:r>
+        <w:rPr>
+          <w:sz w:val="28"/>
+          <w:szCs w:val="28"/>
+        </w:rPr>
+        <w:t>but</w:t>
+      </w:r>
+      <w:proofErr w:type="spellEnd"/>
+      <w:r>
+        <w:rPr>
+          <w:sz w:val="28"/>
+          <w:szCs w:val="28"/>
+        </w:rPr>
+        <w:t xml:space="preserve"> </w:t>
+      </w:r>
+      <w:proofErr w:type="spellStart"/>
+      <w:r>
+        <w:rPr>
+          <w:sz w:val="28"/>
+          <w:szCs w:val="28"/>
+        </w:rPr>
+        <w:t>not</w:t>
+      </w:r>
+      <w:proofErr w:type="spellEnd"/>
+      <w:r>
+        <w:rPr>
+          <w:sz w:val="28"/>
+          <w:szCs w:val="28"/>
+        </w:rPr>
+        <w:t xml:space="preserve"> </w:t>
+      </w:r>
+      <w:proofErr w:type="spellStart"/>
+      <w:r>
+        <w:rPr>
+          <w:sz w:val="28"/>
+          <w:szCs w:val="28"/>
+        </w:rPr>
+        <w:t>least</w:t>
+      </w:r>
+      <w:proofErr w:type="spellEnd"/>
+      <w:r>
+        <w:rPr>
+          <w:sz w:val="28"/>
+          <w:szCs w:val="28"/>
+        </w:rPr>
+        <w:t xml:space="preserve">, </w:t>
+      </w:r>
+      <w:proofErr w:type="spellStart"/>
+      <w:r>
+        <w:rPr>
+          <w:sz w:val="28"/>
+          <w:szCs w:val="28"/>
+        </w:rPr>
+        <w:t>the</w:t>
+      </w:r>
+      <w:proofErr w:type="spellEnd"/>
+      <w:r>
+        <w:rPr>
+          <w:sz w:val="28"/>
+          <w:szCs w:val="28"/>
+        </w:rPr>
+        <w:t xml:space="preserve"> </w:t>
+      </w:r>
+      <w:proofErr w:type="spellStart"/>
+      <w:r>
+        <w:rPr>
+          <w:sz w:val="28"/>
+          <w:szCs w:val="28"/>
+        </w:rPr>
+        <w:t>CareTaker</w:t>
+      </w:r>
+      <w:proofErr w:type="spellEnd"/>
+      <w:r>
+        <w:rPr>
+          <w:sz w:val="28"/>
+          <w:szCs w:val="28"/>
+        </w:rPr>
+        <w:t xml:space="preserve"> </w:t>
+      </w:r>
+      <w:proofErr w:type="spellStart"/>
+      <w:r>
+        <w:rPr>
+          <w:sz w:val="28"/>
+          <w:szCs w:val="28"/>
+        </w:rPr>
+        <w:t>class</w:t>
+      </w:r>
+      <w:proofErr w:type="spellEnd"/>
+      <w:r>
+        <w:rPr>
+          <w:sz w:val="28"/>
+          <w:szCs w:val="28"/>
+        </w:rPr>
+        <w:t xml:space="preserve">, </w:t>
+      </w:r>
+      <w:proofErr w:type="spellStart"/>
+      <w:r>
+        <w:rPr>
+          <w:sz w:val="28"/>
+          <w:szCs w:val="28"/>
+        </w:rPr>
+        <w:t>that</w:t>
+      </w:r>
+      <w:proofErr w:type="spellEnd"/>
+      <w:r>
+        <w:rPr>
+          <w:sz w:val="28"/>
+          <w:szCs w:val="28"/>
+        </w:rPr>
+        <w:t xml:space="preserve"> </w:t>
+      </w:r>
+      <w:proofErr w:type="spellStart"/>
+      <w:r>
+        <w:rPr>
+          <w:sz w:val="28"/>
+          <w:szCs w:val="28"/>
+        </w:rPr>
+        <w:t>is</w:t>
+      </w:r>
+      <w:proofErr w:type="spellEnd"/>
+      <w:r>
+        <w:rPr>
+          <w:sz w:val="28"/>
+          <w:szCs w:val="28"/>
+        </w:rPr>
+        <w:t xml:space="preserve"> </w:t>
+      </w:r>
+      <w:proofErr w:type="spellStart"/>
+      <w:r>
+        <w:rPr>
+          <w:sz w:val="28"/>
+          <w:szCs w:val="28"/>
+        </w:rPr>
+        <w:t>the</w:t>
+      </w:r>
+      <w:proofErr w:type="spellEnd"/>
+      <w:r>
+        <w:rPr>
+          <w:sz w:val="28"/>
+          <w:szCs w:val="28"/>
+        </w:rPr>
+        <w:t xml:space="preserve"> </w:t>
+      </w:r>
+      <w:proofErr w:type="spellStart"/>
+      <w:r>
+        <w:rPr>
+          <w:sz w:val="28"/>
+          <w:szCs w:val="28"/>
+        </w:rPr>
+        <w:t>FreeColModFile</w:t>
+      </w:r>
+      <w:proofErr w:type="spellEnd"/>
+      <w:r>
+        <w:rPr>
+          <w:sz w:val="28"/>
+          <w:szCs w:val="28"/>
+        </w:rPr>
+        <w:t>.</w:t>
+      </w:r>
+    </w:p>
+    <w:p>
+      <w:pPr>
+        <w:rPr>
+          <w:sz w:val="28"/>
+          <w:szCs w:val="28"/>
+        </w:rPr>
+      </w:pPr>
+    </w:p>
+    <w:p>
+      <w:pPr>
+        <w:rPr>
+          <w:sz w:val="28"/>
+          <w:szCs w:val="28"/>
+        </w:rPr>
+      </w:pPr>
+    </w:p>
+    <w:p>
+      <w:pPr>
+        <w:rPr>
+          <w:sz w:val="28"/>
+          <w:szCs w:val="28"/>
           <w:u w:val="single"/>
         </w:rPr>
       </w:pPr>
-      <w:proofErr w:type="spellStart"/>
-      <w:r>
-        <w:rPr>
-          <w:sz w:val="28"/>
-          <w:szCs w:val="28"/>
-        </w:rPr>
-        <w:t>This</w:t>
-      </w:r>
-      <w:proofErr w:type="spellEnd"/>
-      <w:r>
-        <w:rPr>
-          <w:sz w:val="28"/>
-          <w:szCs w:val="28"/>
-        </w:rPr>
-        <w:t xml:space="preserve"> design </w:t>
-      </w:r>
-      <w:proofErr w:type="spellStart"/>
-      <w:r>
-        <w:rPr>
-          <w:sz w:val="28"/>
-          <w:szCs w:val="28"/>
-        </w:rPr>
-        <w:t>pattern</w:t>
-      </w:r>
-      <w:proofErr w:type="spellEnd"/>
-      <w:r>
-        <w:rPr>
-          <w:sz w:val="28"/>
-          <w:szCs w:val="28"/>
-        </w:rPr>
-        <w:t xml:space="preserve"> </w:t>
-      </w:r>
-      <w:proofErr w:type="spellStart"/>
-      <w:r>
-        <w:rPr>
-          <w:sz w:val="28"/>
-          <w:szCs w:val="28"/>
-        </w:rPr>
-        <w:t>provides</w:t>
-      </w:r>
-      <w:proofErr w:type="spellEnd"/>
-      <w:r>
-        <w:rPr>
-          <w:sz w:val="28"/>
-          <w:szCs w:val="28"/>
-        </w:rPr>
-        <w:t xml:space="preserve"> a </w:t>
-      </w:r>
-      <w:proofErr w:type="spellStart"/>
-      <w:r>
-        <w:rPr>
-          <w:sz w:val="28"/>
-          <w:szCs w:val="28"/>
-        </w:rPr>
-        <w:t>way</w:t>
-      </w:r>
-      <w:proofErr w:type="spellEnd"/>
-      <w:r>
-        <w:rPr>
-          <w:sz w:val="28"/>
-          <w:szCs w:val="28"/>
-        </w:rPr>
-        <w:t xml:space="preserve"> to capture </w:t>
-      </w:r>
-      <w:proofErr w:type="spellStart"/>
-      <w:r>
-        <w:rPr>
-          <w:sz w:val="28"/>
-          <w:szCs w:val="28"/>
-        </w:rPr>
-        <w:t>and</w:t>
-      </w:r>
-      <w:proofErr w:type="spellEnd"/>
-      <w:r>
-        <w:rPr>
-          <w:sz w:val="28"/>
-          <w:szCs w:val="28"/>
-        </w:rPr>
-        <w:t xml:space="preserve"> externalize </w:t>
-      </w:r>
-      <w:proofErr w:type="spellStart"/>
-      <w:r>
-        <w:rPr>
-          <w:sz w:val="28"/>
-          <w:szCs w:val="28"/>
-        </w:rPr>
-        <w:t>an</w:t>
-      </w:r>
-      <w:proofErr w:type="spellEnd"/>
-      <w:r>
-        <w:rPr>
-          <w:sz w:val="28"/>
-          <w:szCs w:val="28"/>
-        </w:rPr>
-        <w:t xml:space="preserve"> </w:t>
-      </w:r>
-      <w:proofErr w:type="spellStart"/>
-      <w:r>
-        <w:rPr>
-          <w:sz w:val="28"/>
-          <w:szCs w:val="28"/>
-        </w:rPr>
-        <w:t>object's</w:t>
-      </w:r>
-      <w:proofErr w:type="spellEnd"/>
-      <w:r>
-        <w:rPr>
-          <w:sz w:val="28"/>
-          <w:szCs w:val="28"/>
-        </w:rPr>
-        <w:t xml:space="preserve"> </w:t>
-      </w:r>
-      <w:proofErr w:type="spellStart"/>
-      <w:r>
-        <w:rPr>
-          <w:sz w:val="28"/>
-          <w:szCs w:val="28"/>
-        </w:rPr>
-        <w:t>internal</w:t>
-      </w:r>
-      <w:proofErr w:type="spellEnd"/>
-      <w:r>
-        <w:rPr>
-          <w:sz w:val="28"/>
-          <w:szCs w:val="28"/>
-        </w:rPr>
-        <w:t xml:space="preserve"> </w:t>
-      </w:r>
-      <w:proofErr w:type="spellStart"/>
-      <w:r>
-        <w:rPr>
-          <w:sz w:val="28"/>
-          <w:szCs w:val="28"/>
-        </w:rPr>
-        <w:t>state</w:t>
-      </w:r>
-      <w:proofErr w:type="spellEnd"/>
-      <w:r>
-        <w:rPr>
-          <w:sz w:val="28"/>
-          <w:szCs w:val="28"/>
-        </w:rPr>
-        <w:t xml:space="preserve"> </w:t>
-      </w:r>
-      <w:proofErr w:type="spellStart"/>
-      <w:r>
-        <w:rPr>
-          <w:sz w:val="28"/>
-          <w:szCs w:val="28"/>
-        </w:rPr>
-        <w:t>so</w:t>
-      </w:r>
-      <w:proofErr w:type="spellEnd"/>
-      <w:r>
-        <w:rPr>
-          <w:sz w:val="28"/>
-          <w:szCs w:val="28"/>
-        </w:rPr>
-        <w:t xml:space="preserve"> </w:t>
-      </w:r>
-      <w:proofErr w:type="spellStart"/>
-      <w:r>
-        <w:rPr>
-          <w:sz w:val="28"/>
-          <w:szCs w:val="28"/>
-        </w:rPr>
-        <w:t>that</w:t>
-      </w:r>
-      <w:proofErr w:type="spellEnd"/>
-      <w:r>
-        <w:rPr>
-          <w:sz w:val="28"/>
-          <w:szCs w:val="28"/>
-        </w:rPr>
-        <w:t xml:space="preserve"> </w:t>
-      </w:r>
-      <w:proofErr w:type="spellStart"/>
-      <w:r>
-        <w:rPr>
-          <w:sz w:val="28"/>
-          <w:szCs w:val="28"/>
-        </w:rPr>
-        <w:t>it</w:t>
-      </w:r>
-      <w:proofErr w:type="spellEnd"/>
-      <w:r>
-        <w:rPr>
-          <w:sz w:val="28"/>
-          <w:szCs w:val="28"/>
-        </w:rPr>
-        <w:t xml:space="preserve"> can </w:t>
-      </w:r>
-      <w:proofErr w:type="spellStart"/>
-      <w:r>
-        <w:rPr>
-          <w:sz w:val="28"/>
-          <w:szCs w:val="28"/>
-        </w:rPr>
-        <w:t>be</w:t>
-      </w:r>
-      <w:proofErr w:type="spellEnd"/>
-      <w:r>
-        <w:rPr>
-          <w:sz w:val="28"/>
-          <w:szCs w:val="28"/>
-        </w:rPr>
-        <w:t xml:space="preserve"> </w:t>
-      </w:r>
-      <w:proofErr w:type="spellStart"/>
-      <w:r>
-        <w:rPr>
-          <w:sz w:val="28"/>
-          <w:szCs w:val="28"/>
-        </w:rPr>
-        <w:t>restored</w:t>
-      </w:r>
-      <w:proofErr w:type="spellEnd"/>
-      <w:r>
-        <w:rPr>
-          <w:sz w:val="28"/>
-          <w:szCs w:val="28"/>
-        </w:rPr>
-        <w:t xml:space="preserve"> to </w:t>
-      </w:r>
-      <w:proofErr w:type="spellStart"/>
-      <w:r>
-        <w:rPr>
-          <w:sz w:val="28"/>
-          <w:szCs w:val="28"/>
-        </w:rPr>
-        <w:t>that</w:t>
-      </w:r>
-      <w:proofErr w:type="spellEnd"/>
-      <w:r>
-        <w:rPr>
-          <w:sz w:val="28"/>
-          <w:szCs w:val="28"/>
-        </w:rPr>
-        <w:t xml:space="preserve"> </w:t>
-      </w:r>
-      <w:proofErr w:type="spellStart"/>
-      <w:r>
-        <w:rPr>
-          <w:sz w:val="28"/>
-          <w:szCs w:val="28"/>
-        </w:rPr>
-        <w:t>state</w:t>
-      </w:r>
-      <w:proofErr w:type="spellEnd"/>
-      <w:r>
-        <w:rPr>
-          <w:sz w:val="28"/>
-          <w:szCs w:val="28"/>
-        </w:rPr>
-        <w:t xml:space="preserve"> later</w:t>
-      </w:r>
-      <w:r>
-        <w:rPr>
-          <w:sz w:val="28"/>
-          <w:szCs w:val="28"/>
-        </w:rPr>
-        <w:t xml:space="preserve">. </w:t>
-      </w:r>
-      <w:proofErr w:type="spellStart"/>
-      <w:r>
-        <w:rPr>
-          <w:sz w:val="28"/>
-          <w:szCs w:val="28"/>
-        </w:rPr>
-        <w:t>It’s</w:t>
-      </w:r>
-      <w:proofErr w:type="spellEnd"/>
-      <w:r>
-        <w:rPr>
-          <w:sz w:val="28"/>
-          <w:szCs w:val="28"/>
-        </w:rPr>
-        <w:t xml:space="preserve"> </w:t>
-      </w:r>
-      <w:proofErr w:type="spellStart"/>
-      <w:r>
-        <w:rPr>
-          <w:sz w:val="28"/>
-          <w:szCs w:val="28"/>
-        </w:rPr>
-        <w:t>composed</w:t>
-      </w:r>
-      <w:proofErr w:type="spellEnd"/>
-      <w:r>
-        <w:rPr>
-          <w:sz w:val="28"/>
-          <w:szCs w:val="28"/>
-        </w:rPr>
-        <w:t xml:space="preserve"> </w:t>
-      </w:r>
-      <w:proofErr w:type="spellStart"/>
-      <w:r>
-        <w:rPr>
-          <w:sz w:val="28"/>
-          <w:szCs w:val="28"/>
-        </w:rPr>
-        <w:t>by</w:t>
-      </w:r>
-      <w:proofErr w:type="spellEnd"/>
-      <w:r>
-        <w:rPr>
-          <w:sz w:val="28"/>
-          <w:szCs w:val="28"/>
-        </w:rPr>
-        <w:t xml:space="preserve"> </w:t>
-      </w:r>
-      <w:proofErr w:type="spellStart"/>
-      <w:r>
-        <w:rPr>
-          <w:sz w:val="28"/>
-          <w:szCs w:val="28"/>
-        </w:rPr>
-        <w:t>an</w:t>
-      </w:r>
-      <w:proofErr w:type="spellEnd"/>
-      <w:r>
-        <w:rPr>
-          <w:sz w:val="28"/>
-          <w:szCs w:val="28"/>
-        </w:rPr>
-        <w:t xml:space="preserve"> </w:t>
-      </w:r>
-      <w:proofErr w:type="spellStart"/>
-      <w:r>
-        <w:rPr>
-          <w:sz w:val="28"/>
-          <w:szCs w:val="28"/>
-        </w:rPr>
-        <w:t>O</w:t>
-      </w:r>
-      <w:r>
-        <w:rPr>
-          <w:sz w:val="28"/>
-          <w:szCs w:val="28"/>
-        </w:rPr>
-        <w:t>riginator</w:t>
-      </w:r>
-      <w:proofErr w:type="spellEnd"/>
-      <w:r>
-        <w:rPr>
-          <w:sz w:val="28"/>
-          <w:szCs w:val="28"/>
-        </w:rPr>
-        <w:t xml:space="preserve"> </w:t>
-      </w:r>
-      <w:proofErr w:type="spellStart"/>
-      <w:r>
-        <w:rPr>
-          <w:sz w:val="28"/>
-          <w:szCs w:val="28"/>
-        </w:rPr>
-        <w:t>class</w:t>
-      </w:r>
-      <w:proofErr w:type="spellEnd"/>
-      <w:r>
-        <w:rPr>
-          <w:sz w:val="28"/>
-          <w:szCs w:val="28"/>
-        </w:rPr>
-        <w:t xml:space="preserve">, in </w:t>
-      </w:r>
-      <w:proofErr w:type="spellStart"/>
-      <w:r>
-        <w:rPr>
-          <w:sz w:val="28"/>
-          <w:szCs w:val="28"/>
-        </w:rPr>
-        <w:t>this</w:t>
-      </w:r>
-      <w:proofErr w:type="spellEnd"/>
-      <w:r>
-        <w:rPr>
-          <w:sz w:val="28"/>
-          <w:szCs w:val="28"/>
-        </w:rPr>
-        <w:t xml:space="preserve"> case </w:t>
-      </w:r>
-      <w:proofErr w:type="spellStart"/>
-      <w:r>
-        <w:rPr>
-          <w:sz w:val="28"/>
-          <w:szCs w:val="28"/>
-        </w:rPr>
-        <w:t>is</w:t>
-      </w:r>
-      <w:proofErr w:type="spellEnd"/>
-      <w:r>
-        <w:rPr>
-          <w:sz w:val="28"/>
-          <w:szCs w:val="28"/>
-        </w:rPr>
-        <w:t xml:space="preserve"> </w:t>
-      </w:r>
-      <w:proofErr w:type="spellStart"/>
-      <w:r>
-        <w:rPr>
-          <w:sz w:val="28"/>
-          <w:szCs w:val="28"/>
-        </w:rPr>
-        <w:t>the</w:t>
-      </w:r>
-      <w:proofErr w:type="spellEnd"/>
-      <w:r>
-        <w:rPr>
-          <w:sz w:val="28"/>
-          <w:szCs w:val="28"/>
-        </w:rPr>
-        <w:t xml:space="preserve"> </w:t>
-      </w:r>
-      <w:proofErr w:type="spellStart"/>
-      <w:r>
-        <w:rPr>
-          <w:sz w:val="28"/>
-          <w:szCs w:val="28"/>
-        </w:rPr>
-        <w:t>FreeColGamesaveFile</w:t>
-      </w:r>
-      <w:proofErr w:type="spellEnd"/>
-      <w:r>
-        <w:rPr>
-          <w:sz w:val="28"/>
-          <w:szCs w:val="28"/>
-        </w:rPr>
-        <w:t xml:space="preserve">, a </w:t>
-      </w:r>
-      <w:r>
-        <w:rPr>
-          <w:sz w:val="28"/>
-          <w:szCs w:val="28"/>
-        </w:rPr>
-        <w:t>M</w:t>
-      </w:r>
-      <w:r>
-        <w:rPr>
-          <w:sz w:val="28"/>
-          <w:szCs w:val="28"/>
-        </w:rPr>
-        <w:t>emento c</w:t>
-      </w:r>
-      <w:proofErr w:type="spellStart"/>
-      <w:r>
-        <w:rPr>
-          <w:sz w:val="28"/>
-          <w:szCs w:val="28"/>
-        </w:rPr>
-        <w:t>lass</w:t>
-      </w:r>
-      <w:proofErr w:type="spellEnd"/>
-      <w:r>
-        <w:rPr>
-          <w:sz w:val="28"/>
-          <w:szCs w:val="28"/>
-        </w:rPr>
-        <w:t xml:space="preserve">, </w:t>
-      </w:r>
-      <w:proofErr w:type="spellStart"/>
-      <w:r>
-        <w:rPr>
-          <w:sz w:val="28"/>
-          <w:szCs w:val="28"/>
-        </w:rPr>
-        <w:t>that</w:t>
-      </w:r>
-      <w:proofErr w:type="spellEnd"/>
-      <w:r>
-        <w:rPr>
-          <w:sz w:val="28"/>
-          <w:szCs w:val="28"/>
-        </w:rPr>
-        <w:t xml:space="preserve"> </w:t>
-      </w:r>
-      <w:proofErr w:type="spellStart"/>
-      <w:r>
-        <w:rPr>
-          <w:sz w:val="28"/>
-          <w:szCs w:val="28"/>
-        </w:rPr>
-        <w:t>is</w:t>
-      </w:r>
-      <w:proofErr w:type="spellEnd"/>
-      <w:r>
-        <w:rPr>
-          <w:sz w:val="28"/>
-          <w:szCs w:val="28"/>
-        </w:rPr>
-        <w:t xml:space="preserve"> </w:t>
-      </w:r>
-      <w:proofErr w:type="spellStart"/>
-      <w:r>
-        <w:rPr>
-          <w:sz w:val="28"/>
-          <w:szCs w:val="28"/>
-        </w:rPr>
-        <w:t>the</w:t>
-      </w:r>
-      <w:proofErr w:type="spellEnd"/>
-      <w:r>
-        <w:rPr>
-          <w:sz w:val="28"/>
-          <w:szCs w:val="28"/>
-        </w:rPr>
-        <w:t xml:space="preserve"> </w:t>
-      </w:r>
-      <w:proofErr w:type="spellStart"/>
-      <w:r>
-        <w:rPr>
-          <w:sz w:val="28"/>
-          <w:szCs w:val="28"/>
-        </w:rPr>
-        <w:t>FreeColDataFile</w:t>
-      </w:r>
-      <w:proofErr w:type="spellEnd"/>
-      <w:r>
-        <w:rPr>
-          <w:sz w:val="28"/>
-          <w:szCs w:val="28"/>
-        </w:rPr>
-        <w:t xml:space="preserve">, </w:t>
-      </w:r>
-      <w:proofErr w:type="spellStart"/>
-      <w:r>
-        <w:rPr>
-          <w:sz w:val="28"/>
-          <w:szCs w:val="28"/>
-        </w:rPr>
-        <w:t>and</w:t>
-      </w:r>
-      <w:proofErr w:type="spellEnd"/>
-      <w:r>
-        <w:rPr>
-          <w:sz w:val="28"/>
-          <w:szCs w:val="28"/>
-        </w:rPr>
-        <w:t xml:space="preserve"> </w:t>
-      </w:r>
-      <w:proofErr w:type="spellStart"/>
-      <w:r>
-        <w:rPr>
-          <w:sz w:val="28"/>
-          <w:szCs w:val="28"/>
-        </w:rPr>
-        <w:t>last</w:t>
-      </w:r>
-      <w:proofErr w:type="spellEnd"/>
-      <w:r>
-        <w:rPr>
-          <w:sz w:val="28"/>
-          <w:szCs w:val="28"/>
-        </w:rPr>
-        <w:t xml:space="preserve"> </w:t>
-      </w:r>
-      <w:proofErr w:type="spellStart"/>
-      <w:r>
-        <w:rPr>
-          <w:sz w:val="28"/>
-          <w:szCs w:val="28"/>
-        </w:rPr>
-        <w:t>but</w:t>
-      </w:r>
-      <w:proofErr w:type="spellEnd"/>
-      <w:r>
-        <w:rPr>
-          <w:sz w:val="28"/>
-          <w:szCs w:val="28"/>
-        </w:rPr>
-        <w:t xml:space="preserve"> </w:t>
-      </w:r>
-      <w:proofErr w:type="spellStart"/>
-      <w:r>
-        <w:rPr>
-          <w:sz w:val="28"/>
-          <w:szCs w:val="28"/>
-        </w:rPr>
-        <w:t>not</w:t>
-      </w:r>
-      <w:proofErr w:type="spellEnd"/>
-      <w:r>
-        <w:rPr>
-          <w:sz w:val="28"/>
-          <w:szCs w:val="28"/>
-        </w:rPr>
-        <w:t xml:space="preserve"> </w:t>
-      </w:r>
-      <w:proofErr w:type="spellStart"/>
-      <w:r>
-        <w:rPr>
-          <w:sz w:val="28"/>
-          <w:szCs w:val="28"/>
-        </w:rPr>
-        <w:t>least</w:t>
-      </w:r>
-      <w:proofErr w:type="spellEnd"/>
-      <w:r>
-        <w:rPr>
-          <w:sz w:val="28"/>
-          <w:szCs w:val="28"/>
-        </w:rPr>
-        <w:t xml:space="preserve">, </w:t>
-      </w:r>
-      <w:proofErr w:type="spellStart"/>
-      <w:r>
-        <w:rPr>
-          <w:sz w:val="28"/>
-          <w:szCs w:val="28"/>
-        </w:rPr>
-        <w:t>the</w:t>
-      </w:r>
-      <w:proofErr w:type="spellEnd"/>
-      <w:r>
-        <w:rPr>
-          <w:sz w:val="28"/>
-          <w:szCs w:val="28"/>
-        </w:rPr>
-        <w:t xml:space="preserve"> </w:t>
-      </w:r>
-      <w:proofErr w:type="spellStart"/>
-      <w:r>
-        <w:rPr>
-          <w:sz w:val="28"/>
-          <w:szCs w:val="28"/>
-        </w:rPr>
-        <w:t>CareTaker</w:t>
-      </w:r>
-      <w:proofErr w:type="spellEnd"/>
-      <w:r>
-        <w:rPr>
-          <w:sz w:val="28"/>
-          <w:szCs w:val="28"/>
-        </w:rPr>
-        <w:t xml:space="preserve"> </w:t>
-      </w:r>
-      <w:proofErr w:type="spellStart"/>
-      <w:r>
-        <w:rPr>
-          <w:sz w:val="28"/>
-          <w:szCs w:val="28"/>
-        </w:rPr>
-        <w:t>class</w:t>
-      </w:r>
-      <w:proofErr w:type="spellEnd"/>
-      <w:r>
-        <w:rPr>
-          <w:sz w:val="28"/>
-          <w:szCs w:val="28"/>
-        </w:rPr>
-        <w:t xml:space="preserve">, </w:t>
-      </w:r>
-      <w:proofErr w:type="spellStart"/>
-      <w:r>
-        <w:rPr>
-          <w:sz w:val="28"/>
-          <w:szCs w:val="28"/>
-        </w:rPr>
-        <w:t>that</w:t>
-      </w:r>
-      <w:proofErr w:type="spellEnd"/>
-      <w:r>
-        <w:rPr>
-          <w:sz w:val="28"/>
-          <w:szCs w:val="28"/>
-        </w:rPr>
-        <w:t xml:space="preserve"> </w:t>
-      </w:r>
-      <w:proofErr w:type="spellStart"/>
-      <w:r>
-        <w:rPr>
-          <w:sz w:val="28"/>
-          <w:szCs w:val="28"/>
-        </w:rPr>
-        <w:t>is</w:t>
-      </w:r>
-      <w:proofErr w:type="spellEnd"/>
-      <w:r>
-        <w:rPr>
-          <w:sz w:val="28"/>
-          <w:szCs w:val="28"/>
-        </w:rPr>
-        <w:t xml:space="preserve"> </w:t>
-      </w:r>
-      <w:proofErr w:type="spellStart"/>
-      <w:r>
-        <w:rPr>
-          <w:sz w:val="28"/>
-          <w:szCs w:val="28"/>
-        </w:rPr>
-        <w:t>the</w:t>
-      </w:r>
-      <w:proofErr w:type="spellEnd"/>
-      <w:r>
-        <w:rPr>
-          <w:sz w:val="28"/>
-          <w:szCs w:val="28"/>
-        </w:rPr>
-        <w:t xml:space="preserve"> </w:t>
-      </w:r>
-      <w:proofErr w:type="spellStart"/>
-      <w:r>
-        <w:rPr>
-          <w:sz w:val="28"/>
-          <w:szCs w:val="28"/>
-        </w:rPr>
-        <w:t>FreeColModFile</w:t>
-      </w:r>
-      <w:proofErr w:type="spellEnd"/>
-      <w:r>
-        <w:rPr>
-          <w:sz w:val="28"/>
-          <w:szCs w:val="28"/>
-        </w:rPr>
-        <w:t>.</w:t>
-      </w:r>
     </w:p>
     <w:sectPr>
       <w:pgSz w:w="11906" w:h="16838"/>

</xml_diff>